<commit_message>
<Server>` Todolist update </Server>
</commit_message>
<xml_diff>
--- a/Server/doc/TodoList.docx
+++ b/Server/doc/TodoList.docx
@@ -1,6 +1,6 @@
 
 <file path=word/document.xml><?xml version="1.0" encoding="utf-8"?>
-<w:document xmlns:ve="http://schemas.openxmlformats.org/markup-compatibility/2006" xmlns:o="urn:schemas-microsoft-com:office:office" xmlns:r="http://schemas.openxmlformats.org/officeDocument/2006/relationships" xmlns:m="http://schemas.openxmlformats.org/officeDocument/2006/math" xmlns:v="urn:schemas-microsoft-com:vml" xmlns:wp="http://schemas.openxmlformats.org/drawingml/2006/wordprocessingDrawing" xmlns:w10="urn:schemas-microsoft-com:office:word" xmlns:w="http://schemas.openxmlformats.org/wordprocessingml/2006/main" xmlns:wne="http://schemas.microsoft.com/office/word/2006/wordml">
+<w:document xmlns:wpc="http://schemas.microsoft.com/office/word/2010/wordprocessingCanvas" xmlns:mc="http://schemas.openxmlformats.org/markup-compatibility/2006" xmlns:o="urn:schemas-microsoft-com:office:office" xmlns:r="http://schemas.openxmlformats.org/officeDocument/2006/relationships" xmlns:m="http://schemas.openxmlformats.org/officeDocument/2006/math" xmlns:v="urn:schemas-microsoft-com:vml" xmlns:wp14="http://schemas.microsoft.com/office/word/2010/wordprocessingDrawing" xmlns:wp="http://schemas.openxmlformats.org/drawingml/2006/wordprocessingDrawing" xmlns:w10="urn:schemas-microsoft-com:office:word" xmlns:w="http://schemas.openxmlformats.org/wordprocessingml/2006/main" xmlns:w14="http://schemas.microsoft.com/office/word/2010/wordml" xmlns:wpg="http://schemas.microsoft.com/office/word/2010/wordprocessingGroup" xmlns:wpi="http://schemas.microsoft.com/office/word/2010/wordprocessingInk" xmlns:wne="http://schemas.microsoft.com/office/word/2006/wordml" xmlns:wps="http://schemas.microsoft.com/office/word/2010/wordprocessingShape" mc:Ignorable="w14 wp14">
   <w:body>
     <w:p>
       <w:r>
@@ -101,6 +101,9 @@
           <w:numId w:val="2"/>
         </w:numPr>
         <w:ind w:leftChars="0"/>
+        <w:rPr>
+          <w:rFonts w:hint="eastAsia"/>
+        </w:rPr>
       </w:pPr>
       <w:r>
         <w:rPr>
@@ -108,6 +111,24 @@
         </w:rPr>
         <w:t>디버깅용 utility (Console Printer, Log 파일 생성, 덤프 남기는 것도 테스트 해보자)</w:t>
       </w:r>
+    </w:p>
+    <w:p>
+      <w:pPr>
+        <w:pStyle w:val="a5"/>
+        <w:numPr>
+          <w:ilvl w:val="0"/>
+          <w:numId w:val="2"/>
+        </w:numPr>
+        <w:ind w:leftChars="0"/>
+      </w:pPr>
+      <w:r>
+        <w:rPr>
+          <w:rFonts w:hint="eastAsia"/>
+        </w:rPr>
+        <w:t>DB wrapper</w:t>
+      </w:r>
+      <w:bookmarkStart w:id="0" w:name="_GoBack"/>
+      <w:bookmarkEnd w:id="0"/>
     </w:p>
     <w:p/>
     <w:p>
@@ -235,21 +256,7 @@
         <w:rPr>
           <w:rFonts w:hint="eastAsia"/>
         </w:rPr>
-        <w:t xml:space="preserve">, 조상현 </w:t>
-      </w:r>
-      <w:proofErr w:type="spellStart"/>
-      <w:r>
-        <w:rPr>
-          <w:rFonts w:hint="eastAsia"/>
-        </w:rPr>
-        <w:t>쌤꺼</w:t>
-      </w:r>
-      <w:proofErr w:type="spellEnd"/>
-      <w:r>
-        <w:rPr>
-          <w:rFonts w:hint="eastAsia"/>
-        </w:rPr>
-        <w:t xml:space="preserve"> 공부해보자</w:t>
+        <w:t>, 조상현 쌤꺼 공부해보자</w:t>
       </w:r>
     </w:p>
     <w:p>
@@ -293,21 +300,7 @@
         <w:rPr>
           <w:rFonts w:hint="eastAsia"/>
         </w:rPr>
-        <w:t xml:space="preserve">일정은 </w:t>
-      </w:r>
-      <w:proofErr w:type="spellStart"/>
-      <w:r>
-        <w:rPr>
-          <w:rFonts w:hint="eastAsia"/>
-        </w:rPr>
-        <w:t>구글</w:t>
-      </w:r>
-      <w:proofErr w:type="spellEnd"/>
-      <w:r>
-        <w:rPr>
-          <w:rFonts w:hint="eastAsia"/>
-        </w:rPr>
-        <w:t xml:space="preserve"> 캘린더로 동기화해서 스케줄링</w:t>
+        <w:t>일정은 구글 캘린더로 동기화해서 스케줄링</w:t>
       </w:r>
       <w:r>
         <w:rPr>
@@ -336,9 +329,6 @@
           <w:numId w:val="4"/>
         </w:numPr>
         <w:ind w:leftChars="0"/>
-        <w:rPr>
-          <w:rFonts w:hint="eastAsia"/>
-        </w:rPr>
       </w:pPr>
       <w:r>
         <w:rPr>
@@ -355,11 +345,7 @@
           <w:numId w:val="4"/>
         </w:numPr>
         <w:ind w:leftChars="0"/>
-        <w:rPr>
-          <w:rFonts w:hint="eastAsia"/>
-        </w:rPr>
-      </w:pPr>
-      <w:proofErr w:type="spellStart"/>
+      </w:pPr>
       <w:r>
         <w:t>G</w:t>
       </w:r>
@@ -367,14 +353,7 @@
         <w:rPr>
           <w:rFonts w:hint="eastAsia"/>
         </w:rPr>
-        <w:t>it</w:t>
-      </w:r>
-      <w:proofErr w:type="spellEnd"/>
-      <w:r>
-        <w:rPr>
-          <w:rFonts w:hint="eastAsia"/>
-        </w:rPr>
-        <w:t>에 대한 약간의 개념을 잡고 어떤</w:t>
+        <w:t>it에 대한 약간의 개념을 잡고 어떤</w:t>
       </w:r>
       <w:r>
         <w:rPr>
@@ -393,19 +372,11 @@
       <w:pPr>
         <w:ind w:left="800"/>
       </w:pPr>
-      <w:proofErr w:type="spellStart"/>
-      <w:r>
-        <w:rPr>
-          <w:rFonts w:hint="eastAsia"/>
-        </w:rPr>
-        <w:t>브랜치는</w:t>
-      </w:r>
-      <w:proofErr w:type="spellEnd"/>
-      <w:r>
-        <w:rPr>
-          <w:rFonts w:hint="eastAsia"/>
-        </w:rPr>
-        <w:t xml:space="preserve"> 어떤</w:t>
+      <w:r>
+        <w:rPr>
+          <w:rFonts w:hint="eastAsia"/>
+        </w:rPr>
+        <w:t>브랜치는 어떤</w:t>
       </w:r>
       <w:r>
         <w:rPr>
@@ -437,7 +408,7 @@
 </file>
 
 <file path=word/endnotes.xml><?xml version="1.0" encoding="utf-8"?>
-<w:endnotes xmlns:ve="http://schemas.openxmlformats.org/markup-compatibility/2006" xmlns:o="urn:schemas-microsoft-com:office:office" xmlns:r="http://schemas.openxmlformats.org/officeDocument/2006/relationships" xmlns:m="http://schemas.openxmlformats.org/officeDocument/2006/math" xmlns:v="urn:schemas-microsoft-com:vml" xmlns:wp="http://schemas.openxmlformats.org/drawingml/2006/wordprocessingDrawing" xmlns:w10="urn:schemas-microsoft-com:office:word" xmlns:w="http://schemas.openxmlformats.org/wordprocessingml/2006/main" xmlns:wne="http://schemas.microsoft.com/office/word/2006/wordml">
+<w:endnotes xmlns:wpc="http://schemas.microsoft.com/office/word/2010/wordprocessingCanvas" xmlns:mc="http://schemas.openxmlformats.org/markup-compatibility/2006" xmlns:o="urn:schemas-microsoft-com:office:office" xmlns:r="http://schemas.openxmlformats.org/officeDocument/2006/relationships" xmlns:m="http://schemas.openxmlformats.org/officeDocument/2006/math" xmlns:v="urn:schemas-microsoft-com:vml" xmlns:wp14="http://schemas.microsoft.com/office/word/2010/wordprocessingDrawing" xmlns:wp="http://schemas.openxmlformats.org/drawingml/2006/wordprocessingDrawing" xmlns:w10="urn:schemas-microsoft-com:office:word" xmlns:w="http://schemas.openxmlformats.org/wordprocessingml/2006/main" xmlns:w14="http://schemas.microsoft.com/office/word/2010/wordml" xmlns:wpg="http://schemas.microsoft.com/office/word/2010/wordprocessingGroup" xmlns:wpi="http://schemas.microsoft.com/office/word/2010/wordprocessingInk" xmlns:wne="http://schemas.microsoft.com/office/word/2006/wordml" xmlns:wps="http://schemas.microsoft.com/office/word/2010/wordprocessingShape" mc:Ignorable="w14 wp14">
   <w:endnote w:type="separator" w:id="-1">
     <w:p>
       <w:r>
@@ -456,7 +427,7 @@
 </file>
 
 <file path=word/footnotes.xml><?xml version="1.0" encoding="utf-8"?>
-<w:footnotes xmlns:ve="http://schemas.openxmlformats.org/markup-compatibility/2006" xmlns:o="urn:schemas-microsoft-com:office:office" xmlns:r="http://schemas.openxmlformats.org/officeDocument/2006/relationships" xmlns:m="http://schemas.openxmlformats.org/officeDocument/2006/math" xmlns:v="urn:schemas-microsoft-com:vml" xmlns:wp="http://schemas.openxmlformats.org/drawingml/2006/wordprocessingDrawing" xmlns:w10="urn:schemas-microsoft-com:office:word" xmlns:w="http://schemas.openxmlformats.org/wordprocessingml/2006/main" xmlns:wne="http://schemas.microsoft.com/office/word/2006/wordml">
+<w:footnotes xmlns:wpc="http://schemas.microsoft.com/office/word/2010/wordprocessingCanvas" xmlns:mc="http://schemas.openxmlformats.org/markup-compatibility/2006" xmlns:o="urn:schemas-microsoft-com:office:office" xmlns:r="http://schemas.openxmlformats.org/officeDocument/2006/relationships" xmlns:m="http://schemas.openxmlformats.org/officeDocument/2006/math" xmlns:v="urn:schemas-microsoft-com:vml" xmlns:wp14="http://schemas.microsoft.com/office/word/2010/wordprocessingDrawing" xmlns:wp="http://schemas.openxmlformats.org/drawingml/2006/wordprocessingDrawing" xmlns:w10="urn:schemas-microsoft-com:office:word" xmlns:w="http://schemas.openxmlformats.org/wordprocessingml/2006/main" xmlns:w14="http://schemas.microsoft.com/office/word/2010/wordml" xmlns:wpg="http://schemas.microsoft.com/office/word/2010/wordprocessingGroup" xmlns:wpi="http://schemas.microsoft.com/office/word/2010/wordprocessingInk" xmlns:wne="http://schemas.microsoft.com/office/word/2006/wordml" xmlns:wps="http://schemas.microsoft.com/office/word/2010/wordprocessingShape" mc:Ignorable="w14 wp14">
   <w:footnote w:type="separator" w:id="-1">
     <w:p>
       <w:r>
@@ -475,7 +446,7 @@
 </file>
 
 <file path=word/numbering.xml><?xml version="1.0" encoding="utf-8"?>
-<w:numbering xmlns:ve="http://schemas.openxmlformats.org/markup-compatibility/2006" xmlns:o="urn:schemas-microsoft-com:office:office" xmlns:r="http://schemas.openxmlformats.org/officeDocument/2006/relationships" xmlns:m="http://schemas.openxmlformats.org/officeDocument/2006/math" xmlns:v="urn:schemas-microsoft-com:vml" xmlns:wp="http://schemas.openxmlformats.org/drawingml/2006/wordprocessingDrawing" xmlns:w10="urn:schemas-microsoft-com:office:word" xmlns:w="http://schemas.openxmlformats.org/wordprocessingml/2006/main" xmlns:wne="http://schemas.microsoft.com/office/word/2006/wordml">
+<w:numbering xmlns:wpc="http://schemas.microsoft.com/office/word/2010/wordprocessingCanvas" xmlns:mc="http://schemas.openxmlformats.org/markup-compatibility/2006" xmlns:o="urn:schemas-microsoft-com:office:office" xmlns:r="http://schemas.openxmlformats.org/officeDocument/2006/relationships" xmlns:m="http://schemas.openxmlformats.org/officeDocument/2006/math" xmlns:v="urn:schemas-microsoft-com:vml" xmlns:wp14="http://schemas.microsoft.com/office/word/2010/wordprocessingDrawing" xmlns:wp="http://schemas.openxmlformats.org/drawingml/2006/wordprocessingDrawing" xmlns:w10="urn:schemas-microsoft-com:office:word" xmlns:w="http://schemas.openxmlformats.org/wordprocessingml/2006/main" xmlns:w14="http://schemas.microsoft.com/office/word/2010/wordml" xmlns:wpg="http://schemas.microsoft.com/office/word/2010/wordprocessingGroup" xmlns:wpi="http://schemas.microsoft.com/office/word/2010/wordprocessingInk" xmlns:wne="http://schemas.microsoft.com/office/word/2006/wordml" xmlns:wps="http://schemas.microsoft.com/office/word/2010/wordprocessingShape" mc:Ignorable="w14 wp14">
   <w:abstractNum w:abstractNumId="0">
     <w:nsid w:val="07102C43"/>
     <w:multiLevelType w:val="hybridMultilevel"/>
@@ -944,7 +915,7 @@
 </file>
 
 <file path=word/styles.xml><?xml version="1.0" encoding="utf-8"?>
-<w:styles xmlns:r="http://schemas.openxmlformats.org/officeDocument/2006/relationships" xmlns:w="http://schemas.openxmlformats.org/wordprocessingml/2006/main">
+<w:styles xmlns:mc="http://schemas.openxmlformats.org/markup-compatibility/2006" xmlns:r="http://schemas.openxmlformats.org/officeDocument/2006/relationships" xmlns:w="http://schemas.openxmlformats.org/wordprocessingml/2006/main" xmlns:w14="http://schemas.microsoft.com/office/word/2010/wordml" mc:Ignorable="w14">
   <w:docDefaults>
     <w:rPrDefault>
       <w:rPr>
@@ -1118,7 +1089,6 @@
     <w:uiPriority w:val="99"/>
     <w:semiHidden/>
     <w:unhideWhenUsed/>
-    <w:qFormat/>
     <w:tblPr>
       <w:tblInd w:w="0" w:type="dxa"/>
       <w:tblCellMar>
@@ -1192,6 +1162,203 @@
     <w:pPr>
       <w:ind w:leftChars="400" w:left="800"/>
     </w:pPr>
+  </w:style>
+</w:styles>
+</file>
+
+<file path=word/stylesWithEffects.xml><?xml version="1.0" encoding="utf-8"?>
+<w:styles xmlns:wpc="http://schemas.microsoft.com/office/word/2010/wordprocessingCanvas" xmlns:mc="http://schemas.openxmlformats.org/markup-compatibility/2006" xmlns:o="urn:schemas-microsoft-com:office:office" xmlns:r="http://schemas.openxmlformats.org/officeDocument/2006/relationships" xmlns:m="http://schemas.openxmlformats.org/officeDocument/2006/math" xmlns:v="urn:schemas-microsoft-com:vml" xmlns:wp14="http://schemas.microsoft.com/office/word/2010/wordprocessingDrawing" xmlns:wp="http://schemas.openxmlformats.org/drawingml/2006/wordprocessingDrawing" xmlns:w10="urn:schemas-microsoft-com:office:word" xmlns:w="http://schemas.openxmlformats.org/wordprocessingml/2006/main" xmlns:w14="http://schemas.microsoft.com/office/word/2010/wordml" xmlns:wpg="http://schemas.microsoft.com/office/word/2010/wordprocessingGroup" xmlns:wpi="http://schemas.microsoft.com/office/word/2010/wordprocessingInk" xmlns:wne="http://schemas.microsoft.com/office/word/2006/wordml" xmlns:wps="http://schemas.microsoft.com/office/word/2010/wordprocessingShape" mc:Ignorable="w14 wp14">
+  <w:docDefaults>
+    <w:rPrDefault>
+      <w:rPr>
+        <w:rFonts w:asciiTheme="minorHAnsi" w:eastAsiaTheme="minorEastAsia" w:hAnsiTheme="minorHAnsi" w:cstheme="minorBidi"/>
+        <w:kern w:val="2"/>
+        <w:szCs w:val="22"/>
+        <w:lang w:val="en-US" w:eastAsia="ko-KR" w:bidi="ar-SA"/>
+      </w:rPr>
+    </w:rPrDefault>
+    <w:pPrDefault>
+      <w:pPr>
+        <w:spacing w:after="200" w:line="276" w:lineRule="auto"/>
+        <w:jc w:val="both"/>
+      </w:pPr>
+    </w:pPrDefault>
+  </w:docDefaults>
+  <w:latentStyles w:defLockedState="0" w:defUIPriority="99" w:defSemiHidden="1" w:defUnhideWhenUsed="1" w:defQFormat="0" w:count="267">
+    <w:lsdException w:name="Normal" w:semiHidden="0" w:uiPriority="0" w:unhideWhenUsed="0" w:qFormat="1"/>
+    <w:lsdException w:name="heading 1" w:semiHidden="0" w:uiPriority="9" w:unhideWhenUsed="0" w:qFormat="1"/>
+    <w:lsdException w:name="heading 2" w:uiPriority="9" w:qFormat="1"/>
+    <w:lsdException w:name="heading 3" w:uiPriority="9" w:qFormat="1"/>
+    <w:lsdException w:name="heading 4" w:uiPriority="9" w:qFormat="1"/>
+    <w:lsdException w:name="heading 5" w:uiPriority="9" w:qFormat="1"/>
+    <w:lsdException w:name="heading 6" w:uiPriority="9" w:qFormat="1"/>
+    <w:lsdException w:name="heading 7" w:uiPriority="9" w:qFormat="1"/>
+    <w:lsdException w:name="heading 8" w:uiPriority="9" w:qFormat="1"/>
+    <w:lsdException w:name="heading 9" w:uiPriority="9" w:qFormat="1"/>
+    <w:lsdException w:name="toc 1" w:uiPriority="39"/>
+    <w:lsdException w:name="toc 2" w:uiPriority="39"/>
+    <w:lsdException w:name="toc 3" w:uiPriority="39"/>
+    <w:lsdException w:name="toc 4" w:uiPriority="39"/>
+    <w:lsdException w:name="toc 5" w:uiPriority="39"/>
+    <w:lsdException w:name="toc 6" w:uiPriority="39"/>
+    <w:lsdException w:name="toc 7" w:uiPriority="39"/>
+    <w:lsdException w:name="toc 8" w:uiPriority="39"/>
+    <w:lsdException w:name="toc 9" w:uiPriority="39"/>
+    <w:lsdException w:name="caption" w:uiPriority="35" w:qFormat="1"/>
+    <w:lsdException w:name="Title" w:semiHidden="0" w:uiPriority="10" w:unhideWhenUsed="0" w:qFormat="1"/>
+    <w:lsdException w:name="Default Paragraph Font" w:uiPriority="1"/>
+    <w:lsdException w:name="Subtitle" w:semiHidden="0" w:uiPriority="11" w:unhideWhenUsed="0" w:qFormat="1"/>
+    <w:lsdException w:name="Strong" w:semiHidden="0" w:uiPriority="22" w:unhideWhenUsed="0" w:qFormat="1"/>
+    <w:lsdException w:name="Emphasis" w:semiHidden="0" w:uiPriority="20" w:unhideWhenUsed="0" w:qFormat="1"/>
+    <w:lsdException w:name="Table Grid" w:semiHidden="0" w:uiPriority="59" w:unhideWhenUsed="0"/>
+    <w:lsdException w:name="Placeholder Text" w:unhideWhenUsed="0"/>
+    <w:lsdException w:name="No Spacing" w:semiHidden="0" w:uiPriority="1" w:unhideWhenUsed="0" w:qFormat="1"/>
+    <w:lsdException w:name="Light Shading" w:semiHidden="0" w:uiPriority="60" w:unhideWhenUsed="0"/>
+    <w:lsdException w:name="Light List" w:semiHidden="0" w:uiPriority="61" w:unhideWhenUsed="0"/>
+    <w:lsdException w:name="Light Grid" w:semiHidden="0" w:uiPriority="62" w:unhideWhenUsed="0"/>
+    <w:lsdException w:name="Medium Shading 1" w:semiHidden="0" w:uiPriority="63" w:unhideWhenUsed="0"/>
+    <w:lsdException w:name="Medium Shading 2" w:semiHidden="0" w:uiPriority="64" w:unhideWhenUsed="0"/>
+    <w:lsdException w:name="Medium List 1" w:semiHidden="0" w:uiPriority="65" w:unhideWhenUsed="0"/>
+    <w:lsdException w:name="Medium List 2" w:semiHidden="0" w:uiPriority="66" w:unhideWhenUsed="0"/>
+    <w:lsdException w:name="Medium Grid 1" w:semiHidden="0" w:uiPriority="67" w:unhideWhenUsed="0"/>
+    <w:lsdException w:name="Medium Grid 2" w:semiHidden="0" w:uiPriority="68" w:unhideWhenUsed="0"/>
+    <w:lsdException w:name="Medium Grid 3" w:semiHidden="0" w:uiPriority="69" w:unhideWhenUsed="0"/>
+    <w:lsdException w:name="Dark List" w:semiHidden="0" w:uiPriority="70" w:unhideWhenUsed="0"/>
+    <w:lsdException w:name="Colorful Shading" w:semiHidden="0" w:uiPriority="71" w:unhideWhenUsed="0"/>
+    <w:lsdException w:name="Colorful List" w:semiHidden="0" w:uiPriority="72" w:unhideWhenUsed="0"/>
+    <w:lsdException w:name="Colorful Grid" w:semiHidden="0" w:uiPriority="73" w:unhideWhenUsed="0"/>
+    <w:lsdException w:name="Light Shading Accent 1" w:semiHidden="0" w:uiPriority="60" w:unhideWhenUsed="0"/>
+    <w:lsdException w:name="Light List Accent 1" w:semiHidden="0" w:uiPriority="61" w:unhideWhenUsed="0"/>
+    <w:lsdException w:name="Light Grid Accent 1" w:semiHidden="0" w:uiPriority="62" w:unhideWhenUsed="0"/>
+    <w:lsdException w:name="Medium Shading 1 Accent 1" w:semiHidden="0" w:uiPriority="63" w:unhideWhenUsed="0"/>
+    <w:lsdException w:name="Medium Shading 2 Accent 1" w:semiHidden="0" w:uiPriority="64" w:unhideWhenUsed="0"/>
+    <w:lsdException w:name="Medium List 1 Accent 1" w:semiHidden="0" w:uiPriority="65" w:unhideWhenUsed="0"/>
+    <w:lsdException w:name="Revision" w:unhideWhenUsed="0"/>
+    <w:lsdException w:name="List Paragraph" w:semiHidden="0" w:uiPriority="34" w:unhideWhenUsed="0" w:qFormat="1"/>
+    <w:lsdException w:name="Quote" w:semiHidden="0" w:uiPriority="29" w:unhideWhenUsed="0" w:qFormat="1"/>
+    <w:lsdException w:name="Intense Quote" w:semiHidden="0" w:uiPriority="30" w:unhideWhenUsed="0" w:qFormat="1"/>
+    <w:lsdException w:name="Medium List 2 Accent 1" w:semiHidden="0" w:uiPriority="66" w:unhideWhenUsed="0"/>
+    <w:lsdException w:name="Medium Grid 1 Accent 1" w:semiHidden="0" w:uiPriority="67" w:unhideWhenUsed="0"/>
+    <w:lsdException w:name="Medium Grid 2 Accent 1" w:semiHidden="0" w:uiPriority="68" w:unhideWhenUsed="0"/>
+    <w:lsdException w:name="Medium Grid 3 Accent 1" w:semiHidden="0" w:uiPriority="69" w:unhideWhenUsed="0"/>
+    <w:lsdException w:name="Dark List Accent 1" w:semiHidden="0" w:uiPriority="70" w:unhideWhenUsed="0"/>
+    <w:lsdException w:name="Colorful Shading Accent 1" w:semiHidden="0" w:uiPriority="71" w:unhideWhenUsed="0"/>
+    <w:lsdException w:name="Colorful List Accent 1" w:semiHidden="0" w:uiPriority="72" w:unhideWhenUsed="0"/>
+    <w:lsdException w:name="Colorful Grid Accent 1" w:semiHidden="0" w:uiPriority="73" w:unhideWhenUsed="0"/>
+    <w:lsdException w:name="Light Shading Accent 2" w:semiHidden="0" w:uiPriority="60" w:unhideWhenUsed="0"/>
+    <w:lsdException w:name="Light List Accent 2" w:semiHidden="0" w:uiPriority="61" w:unhideWhenUsed="0"/>
+    <w:lsdException w:name="Light Grid Accent 2" w:semiHidden="0" w:uiPriority="62" w:unhideWhenUsed="0"/>
+    <w:lsdException w:name="Medium Shading 1 Accent 2" w:semiHidden="0" w:uiPriority="63" w:unhideWhenUsed="0"/>
+    <w:lsdException w:name="Medium Shading 2 Accent 2" w:semiHidden="0" w:uiPriority="64" w:unhideWhenUsed="0"/>
+    <w:lsdException w:name="Medium List 1 Accent 2" w:semiHidden="0" w:uiPriority="65" w:unhideWhenUsed="0"/>
+    <w:lsdException w:name="Medium List 2 Accent 2" w:semiHidden="0" w:uiPriority="66" w:unhideWhenUsed="0"/>
+    <w:lsdException w:name="Medium Grid 1 Accent 2" w:semiHidden="0" w:uiPriority="67" w:unhideWhenUsed="0"/>
+    <w:lsdException w:name="Medium Grid 2 Accent 2" w:semiHidden="0" w:uiPriority="68" w:unhideWhenUsed="0"/>
+    <w:lsdException w:name="Medium Grid 3 Accent 2" w:semiHidden="0" w:uiPriority="69" w:unhideWhenUsed="0"/>
+    <w:lsdException w:name="Dark List Accent 2" w:semiHidden="0" w:uiPriority="70" w:unhideWhenUsed="0"/>
+    <w:lsdException w:name="Colorful Shading Accent 2" w:semiHidden="0" w:uiPriority="71" w:unhideWhenUsed="0"/>
+    <w:lsdException w:name="Colorful List Accent 2" w:semiHidden="0" w:uiPriority="72" w:unhideWhenUsed="0"/>
+    <w:lsdException w:name="Colorful Grid Accent 2" w:semiHidden="0" w:uiPriority="73" w:unhideWhenUsed="0"/>
+    <w:lsdException w:name="Light Shading Accent 3" w:semiHidden="0" w:uiPriority="60" w:unhideWhenUsed="0"/>
+    <w:lsdException w:name="Light List Accent 3" w:semiHidden="0" w:uiPriority="61" w:unhideWhenUsed="0"/>
+    <w:lsdException w:name="Light Grid Accent 3" w:semiHidden="0" w:uiPriority="62" w:unhideWhenUsed="0"/>
+    <w:lsdException w:name="Medium Shading 1 Accent 3" w:semiHidden="0" w:uiPriority="63" w:unhideWhenUsed="0"/>
+    <w:lsdException w:name="Medium Shading 2 Accent 3" w:semiHidden="0" w:uiPriority="64" w:unhideWhenUsed="0"/>
+    <w:lsdException w:name="Medium List 1 Accent 3" w:semiHidden="0" w:uiPriority="65" w:unhideWhenUsed="0"/>
+    <w:lsdException w:name="Medium List 2 Accent 3" w:semiHidden="0" w:uiPriority="66" w:unhideWhenUsed="0"/>
+    <w:lsdException w:name="Medium Grid 1 Accent 3" w:semiHidden="0" w:uiPriority="67" w:unhideWhenUsed="0"/>
+    <w:lsdException w:name="Medium Grid 2 Accent 3" w:semiHidden="0" w:uiPriority="68" w:unhideWhenUsed="0"/>
+    <w:lsdException w:name="Medium Grid 3 Accent 3" w:semiHidden="0" w:uiPriority="69" w:unhideWhenUsed="0"/>
+    <w:lsdException w:name="Dark List Accent 3" w:semiHidden="0" w:uiPriority="70" w:unhideWhenUsed="0"/>
+    <w:lsdException w:name="Colorful Shading Accent 3" w:semiHidden="0" w:uiPriority="71" w:unhideWhenUsed="0"/>
+    <w:lsdException w:name="Colorful List Accent 3" w:semiHidden="0" w:uiPriority="72" w:unhideWhenUsed="0"/>
+    <w:lsdException w:name="Colorful Grid Accent 3" w:semiHidden="0" w:uiPriority="73" w:unhideWhenUsed="0"/>
+    <w:lsdException w:name="Light Shading Accent 4" w:semiHidden="0" w:uiPriority="60" w:unhideWhenUsed="0"/>
+    <w:lsdException w:name="Light List Accent 4" w:semiHidden="0" w:uiPriority="61" w:unhideWhenUsed="0"/>
+    <w:lsdException w:name="Light Grid Accent 4" w:semiHidden="0" w:uiPriority="62" w:unhideWhenUsed="0"/>
+    <w:lsdException w:name="Medium Shading 1 Accent 4" w:semiHidden="0" w:uiPriority="63" w:unhideWhenUsed="0"/>
+    <w:lsdException w:name="Medium Shading 2 Accent 4" w:semiHidden="0" w:uiPriority="64" w:unhideWhenUsed="0"/>
+    <w:lsdException w:name="Medium List 1 Accent 4" w:semiHidden="0" w:uiPriority="65" w:unhideWhenUsed="0"/>
+    <w:lsdException w:name="Medium List 2 Accent 4" w:semiHidden="0" w:uiPriority="66" w:unhideWhenUsed="0"/>
+    <w:lsdException w:name="Medium Grid 1 Accent 4" w:semiHidden="0" w:uiPriority="67" w:unhideWhenUsed="0"/>
+    <w:lsdException w:name="Medium Grid 2 Accent 4" w:semiHidden="0" w:uiPriority="68" w:unhideWhenUsed="0"/>
+    <w:lsdException w:name="Medium Grid 3 Accent 4" w:semiHidden="0" w:uiPriority="69" w:unhideWhenUsed="0"/>
+    <w:lsdException w:name="Dark List Accent 4" w:semiHidden="0" w:uiPriority="70" w:unhideWhenUsed="0"/>
+    <w:lsdException w:name="Colorful Shading Accent 4" w:semiHidden="0" w:uiPriority="71" w:unhideWhenUsed="0"/>
+    <w:lsdException w:name="Colorful List Accent 4" w:semiHidden="0" w:uiPriority="72" w:unhideWhenUsed="0"/>
+    <w:lsdException w:name="Colorful Grid Accent 4" w:semiHidden="0" w:uiPriority="73" w:unhideWhenUsed="0"/>
+    <w:lsdException w:name="Light Shading Accent 5" w:semiHidden="0" w:uiPriority="60" w:unhideWhenUsed="0"/>
+    <w:lsdException w:name="Light List Accent 5" w:semiHidden="0" w:uiPriority="61" w:unhideWhenUsed="0"/>
+    <w:lsdException w:name="Light Grid Accent 5" w:semiHidden="0" w:uiPriority="62" w:unhideWhenUsed="0"/>
+    <w:lsdException w:name="Medium Shading 1 Accent 5" w:semiHidden="0" w:uiPriority="63" w:unhideWhenUsed="0"/>
+    <w:lsdException w:name="Medium Shading 2 Accent 5" w:semiHidden="0" w:uiPriority="64" w:unhideWhenUsed="0"/>
+    <w:lsdException w:name="Medium List 1 Accent 5" w:semiHidden="0" w:uiPriority="65" w:unhideWhenUsed="0"/>
+    <w:lsdException w:name="Medium List 2 Accent 5" w:semiHidden="0" w:uiPriority="66" w:unhideWhenUsed="0"/>
+    <w:lsdException w:name="Medium Grid 1 Accent 5" w:semiHidden="0" w:uiPriority="67" w:unhideWhenUsed="0"/>
+    <w:lsdException w:name="Medium Grid 2 Accent 5" w:semiHidden="0" w:uiPriority="68" w:unhideWhenUsed="0"/>
+    <w:lsdException w:name="Medium Grid 3 Accent 5" w:semiHidden="0" w:uiPriority="69" w:unhideWhenUsed="0"/>
+    <w:lsdException w:name="Dark List Accent 5" w:semiHidden="0" w:uiPriority="70" w:unhideWhenUsed="0"/>
+    <w:lsdException w:name="Colorful Shading Accent 5" w:semiHidden="0" w:uiPriority="71" w:unhideWhenUsed="0"/>
+    <w:lsdException w:name="Colorful List Accent 5" w:semiHidden="0" w:uiPriority="72" w:unhideWhenUsed="0"/>
+    <w:lsdException w:name="Colorful Grid Accent 5" w:semiHidden="0" w:uiPriority="73" w:unhideWhenUsed="0"/>
+    <w:lsdException w:name="Light Shading Accent 6" w:semiHidden="0" w:uiPriority="60" w:unhideWhenUsed="0"/>
+    <w:lsdException w:name="Light List Accent 6" w:semiHidden="0" w:uiPriority="61" w:unhideWhenUsed="0"/>
+    <w:lsdException w:name="Light Grid Accent 6" w:semiHidden="0" w:uiPriority="62" w:unhideWhenUsed="0"/>
+    <w:lsdException w:name="Medium Shading 1 Accent 6" w:semiHidden="0" w:uiPriority="63" w:unhideWhenUsed="0"/>
+    <w:lsdException w:name="Medium Shading 2 Accent 6" w:semiHidden="0" w:uiPriority="64" w:unhideWhenUsed="0"/>
+    <w:lsdException w:name="Medium List 1 Accent 6" w:semiHidden="0" w:uiPriority="65" w:unhideWhenUsed="0"/>
+    <w:lsdException w:name="Medium List 2 Accent 6" w:semiHidden="0" w:uiPriority="66" w:unhideWhenUsed="0"/>
+    <w:lsdException w:name="Medium Grid 1 Accent 6" w:semiHidden="0" w:uiPriority="67" w:unhideWhenUsed="0"/>
+    <w:lsdException w:name="Medium Grid 2 Accent 6" w:semiHidden="0" w:uiPriority="68" w:unhideWhenUsed="0"/>
+    <w:lsdException w:name="Medium Grid 3 Accent 6" w:semiHidden="0" w:uiPriority="69" w:unhideWhenUsed="0"/>
+    <w:lsdException w:name="Dark List Accent 6" w:semiHidden="0" w:uiPriority="70" w:unhideWhenUsed="0"/>
+    <w:lsdException w:name="Colorful Shading Accent 6" w:semiHidden="0" w:uiPriority="71" w:unhideWhenUsed="0"/>
+    <w:lsdException w:name="Colorful List Accent 6" w:semiHidden="0" w:uiPriority="72" w:unhideWhenUsed="0"/>
+    <w:lsdException w:name="Colorful Grid Accent 6" w:semiHidden="0" w:uiPriority="73" w:unhideWhenUsed="0"/>
+    <w:lsdException w:name="Subtle Emphasis" w:semiHidden="0" w:uiPriority="19" w:unhideWhenUsed="0" w:qFormat="1"/>
+    <w:lsdException w:name="Intense Emphasis" w:semiHidden="0" w:uiPriority="21" w:unhideWhenUsed="0" w:qFormat="1"/>
+    <w:lsdException w:name="Subtle Reference" w:semiHidden="0" w:uiPriority="31" w:unhideWhenUsed="0" w:qFormat="1"/>
+    <w:lsdException w:name="Intense Reference" w:semiHidden="0" w:uiPriority="32" w:unhideWhenUsed="0" w:qFormat="1"/>
+    <w:lsdException w:name="Book Title" w:semiHidden="0" w:uiPriority="33" w:unhideWhenUsed="0" w:qFormat="1"/>
+    <w:lsdException w:name="Bibliography" w:uiPriority="37"/>
+    <w:lsdException w:name="TOC Heading" w:uiPriority="39" w:qFormat="1"/>
+  </w:latentStyles>
+  <w:style w:type="paragraph" w:default="1" w:styleId="a">
+    <w:name w:val="Normal"/>
+    <w:qFormat/>
+    <w:pPr>
+      <w:widowControl w:val="0"/>
+      <w:wordWrap w:val="0"/>
+      <w:autoSpaceDE w:val="0"/>
+      <w:autoSpaceDN w:val="0"/>
+    </w:pPr>
+  </w:style>
+  <w:style w:type="character" w:default="1" w:styleId="a0">
+    <w:name w:val="Default Paragraph Font"/>
+    <w:uiPriority w:val="1"/>
+    <w:semiHidden/>
+    <w:unhideWhenUsed/>
+  </w:style>
+  <w:style w:type="table" w:default="1" w:styleId="a1">
+    <w:name w:val="Normal Table"/>
+    <w:uiPriority w:val="99"/>
+    <w:semiHidden/>
+    <w:unhideWhenUsed/>
+    <w:tblPr>
+      <w:tblInd w:w="0" w:type="dxa"/>
+      <w:tblCellMar>
+        <w:top w:w="0" w:type="dxa"/>
+        <w:left w:w="108" w:type="dxa"/>
+        <w:bottom w:w="0" w:type="dxa"/>
+        <w:right w:w="108" w:type="dxa"/>
+      </w:tblCellMar>
+    </w:tblPr>
+  </w:style>
+  <w:style w:type="numbering" w:default="1" w:styleId="a2">
+    <w:name w:val="No List"/>
+    <w:uiPriority w:val="99"/>
+    <w:semiHidden/>
+    <w:unhideWhenUsed/>
   </w:style>
 </w:styles>
 </file>

</xml_diff>

<commit_message>
<ServerNote> - xml parser 분석중 (tinyxml, ticpp, rapidxml) </ServerNote>
</commit_message>
<xml_diff>
--- a/Server/doc/TodoList.docx
+++ b/Server/doc/TodoList.docx
@@ -1,8 +1,14 @@
 
 <file path=word/document.xml><?xml version="1.0" encoding="utf-8"?>
-<w:document xmlns:wpc="http://schemas.microsoft.com/office/word/2010/wordprocessingCanvas" xmlns:mc="http://schemas.openxmlformats.org/markup-compatibility/2006" xmlns:o="urn:schemas-microsoft-com:office:office" xmlns:r="http://schemas.openxmlformats.org/officeDocument/2006/relationships" xmlns:m="http://schemas.openxmlformats.org/officeDocument/2006/math" xmlns:v="urn:schemas-microsoft-com:vml" xmlns:wp14="http://schemas.microsoft.com/office/word/2010/wordprocessingDrawing" xmlns:wp="http://schemas.openxmlformats.org/drawingml/2006/wordprocessingDrawing" xmlns:w10="urn:schemas-microsoft-com:office:word" xmlns:w="http://schemas.openxmlformats.org/wordprocessingml/2006/main" xmlns:w14="http://schemas.microsoft.com/office/word/2010/wordml" xmlns:wpg="http://schemas.microsoft.com/office/word/2010/wordprocessingGroup" xmlns:wpi="http://schemas.microsoft.com/office/word/2010/wordprocessingInk" xmlns:wne="http://schemas.microsoft.com/office/word/2006/wordml" xmlns:wps="http://schemas.microsoft.com/office/word/2010/wordprocessingShape" mc:Ignorable="w14 wp14">
+<w:document xmlns:ve="http://schemas.openxmlformats.org/markup-compatibility/2006" xmlns:o="urn:schemas-microsoft-com:office:office" xmlns:r="http://schemas.openxmlformats.org/officeDocument/2006/relationships" xmlns:m="http://schemas.openxmlformats.org/officeDocument/2006/math" xmlns:v="urn:schemas-microsoft-com:vml" xmlns:wp="http://schemas.openxmlformats.org/drawingml/2006/wordprocessingDrawing" xmlns:w10="urn:schemas-microsoft-com:office:word" xmlns:w="http://schemas.openxmlformats.org/wordprocessingml/2006/main" xmlns:wne="http://schemas.microsoft.com/office/word/2006/wordml">
   <w:body>
     <w:p>
+      <w:pPr>
+        <w:rPr>
+          <w:b/>
+          <w:sz w:val="30"/>
+        </w:rPr>
+      </w:pPr>
       <w:r>
         <w:rPr>
           <w:rFonts w:hint="eastAsia"/>
@@ -33,13 +39,106 @@
         <w:rPr>
           <w:rFonts w:hint="eastAsia"/>
         </w:rPr>
-        <w:t xml:space="preserve">메인 함수 </w:t>
-      </w:r>
-      <w:r>
-        <w:rPr>
-          <w:rFonts w:hint="eastAsia"/>
-        </w:rPr>
-        <w:t>command handler</w:t>
+        <w:t>사용할 XML parser 정하기.</w:t>
+      </w:r>
+    </w:p>
+    <w:p>
+      <w:pPr>
+        <w:pStyle w:val="a5"/>
+        <w:numPr>
+          <w:ilvl w:val="1"/>
+          <w:numId w:val="2"/>
+        </w:numPr>
+        <w:ind w:leftChars="0"/>
+      </w:pPr>
+      <w:proofErr w:type="spellStart"/>
+      <w:r>
+        <w:rPr>
+          <w:strike/>
+        </w:rPr>
+        <w:t>T</w:t>
+      </w:r>
+      <w:r>
+        <w:rPr>
+          <w:rFonts w:hint="eastAsia"/>
+          <w:strike/>
+        </w:rPr>
+        <w:t>inyxml</w:t>
+      </w:r>
+      <w:proofErr w:type="spellEnd"/>
+      <w:r>
+        <w:rPr>
+          <w:rFonts w:hint="eastAsia"/>
+        </w:rPr>
+        <w:t xml:space="preserve">, </w:t>
+      </w:r>
+      <w:proofErr w:type="spellStart"/>
+      <w:r>
+        <w:rPr>
+          <w:rFonts w:hint="eastAsia"/>
+        </w:rPr>
+        <w:t>rapidxml</w:t>
+      </w:r>
+      <w:proofErr w:type="spellEnd"/>
+      <w:r>
+        <w:rPr>
+          <w:rFonts w:hint="eastAsia"/>
+        </w:rPr>
+        <w:t xml:space="preserve"> </w:t>
+      </w:r>
+      <w:proofErr w:type="spellStart"/>
+      <w:r>
+        <w:rPr>
+          <w:rFonts w:hint="eastAsia"/>
+        </w:rPr>
+        <w:t>멀로하지</w:t>
+      </w:r>
+      <w:proofErr w:type="spellEnd"/>
+      <w:proofErr w:type="gramStart"/>
+      <w:r>
+        <w:rPr>
+          <w:rFonts w:hint="eastAsia"/>
+        </w:rPr>
+        <w:t>..</w:t>
+      </w:r>
+      <w:proofErr w:type="gramEnd"/>
+      <w:r>
+        <w:rPr>
+          <w:rFonts w:hint="eastAsia"/>
+        </w:rPr>
+        <w:t xml:space="preserve"> 요즘은 </w:t>
+      </w:r>
+      <w:proofErr w:type="spellStart"/>
+      <w:r>
+        <w:rPr>
+          <w:rFonts w:hint="eastAsia"/>
+        </w:rPr>
+        <w:t>ticpp</w:t>
+      </w:r>
+      <w:proofErr w:type="spellEnd"/>
+      <w:r>
+        <w:rPr>
+          <w:rFonts w:hint="eastAsia"/>
+        </w:rPr>
+        <w:t>가 좋다네?</w:t>
+      </w:r>
+      <w:r>
+        <w:rPr>
+          <w:rFonts w:hint="eastAsia"/>
+        </w:rPr>
+        <w:t xml:space="preserve"> 근데 이것도</w:t>
+      </w:r>
+      <w:r>
+        <w:rPr>
+          <w:rFonts w:hint="eastAsia"/>
+        </w:rPr>
+        <w:t xml:space="preserve"> 결국엔 메모리 풀을 써야 빨라질 듯..</w:t>
+      </w:r>
+      <w:r>
+        <w:rPr>
+          <w:rFonts w:hint="eastAsia"/>
+        </w:rPr>
+        <w:t xml:space="preserve"> </w:t>
       </w:r>
     </w:p>
     <w:p>
@@ -68,13 +167,16 @@
         <w:ind w:leftChars="0"/>
       </w:pPr>
       <w:r>
-        <w:t>T</w:t>
-      </w:r>
-      <w:r>
-        <w:rPr>
-          <w:rFonts w:hint="eastAsia"/>
-        </w:rPr>
-        <w:t>raffic 테스트용 더미 클라이언트</w:t>
+        <w:rPr>
+          <w:rFonts w:hint="eastAsia"/>
+        </w:rPr>
+        <w:t xml:space="preserve">메인 함수 </w:t>
+      </w:r>
+      <w:r>
+        <w:rPr>
+          <w:rFonts w:hint="eastAsia"/>
+        </w:rPr>
+        <w:t>command handler</w:t>
       </w:r>
     </w:p>
     <w:p>
@@ -90,7 +192,46 @@
         <w:rPr>
           <w:rFonts w:hint="eastAsia"/>
         </w:rPr>
-        <w:t>사용할 XML parser 정하기.</w:t>
+        <w:t>디버깅용 utility (Console Printer, Log 파일 생성, 덤프 남기는 것도 테스트 해보자)</w:t>
+      </w:r>
+    </w:p>
+    <w:p>
+      <w:pPr>
+        <w:pStyle w:val="a5"/>
+        <w:numPr>
+          <w:ilvl w:val="1"/>
+          <w:numId w:val="2"/>
+        </w:numPr>
+        <w:ind w:leftChars="0"/>
+      </w:pPr>
+      <w:proofErr w:type="gramStart"/>
+      <w:r>
+        <w:t>B</w:t>
+      </w:r>
+      <w:r>
+        <w:rPr>
+          <w:rFonts w:hint="eastAsia"/>
+        </w:rPr>
+        <w:t xml:space="preserve">oost </w:t>
+      </w:r>
+      <w:r>
+        <w:rPr>
+          <w:rFonts w:hint="eastAsia"/>
+        </w:rPr>
+        <w:t>:</w:t>
+      </w:r>
+      <w:proofErr w:type="gramEnd"/>
+      <w:r>
+        <w:rPr>
+          <w:rFonts w:hint="eastAsia"/>
+        </w:rPr>
+        <w:t xml:space="preserve">: </w:t>
+      </w:r>
+      <w:r>
+        <w:rPr>
+          <w:rFonts w:hint="eastAsia"/>
+        </w:rPr>
+        <w:t>log library 보장</w:t>
       </w:r>
     </w:p>
     <w:p>
@@ -101,16 +242,15 @@
           <w:numId w:val="2"/>
         </w:numPr>
         <w:ind w:leftChars="0"/>
-        <w:rPr>
-          <w:rFonts w:hint="eastAsia"/>
-        </w:rPr>
-      </w:pPr>
-      <w:r>
-        <w:rPr>
-          <w:rFonts w:hint="eastAsia"/>
-        </w:rPr>
-        <w:t>디버깅용 utility (Console Printer, Log 파일 생성, 덤프 남기는 것도 테스트 해보자)</w:t>
-      </w:r>
+      </w:pPr>
+      <w:r>
+        <w:rPr>
+          <w:rFonts w:hint="eastAsia"/>
+        </w:rPr>
+        <w:t>DB wrapper</w:t>
+      </w:r>
+      <w:bookmarkStart w:id="0" w:name="_GoBack"/>
+      <w:bookmarkEnd w:id="0"/>
     </w:p>
     <w:p>
       <w:pPr>
@@ -122,13 +262,20 @@
         <w:ind w:leftChars="0"/>
       </w:pPr>
       <w:r>
-        <w:rPr>
-          <w:rFonts w:hint="eastAsia"/>
-        </w:rPr>
-        <w:t>DB wrapper</w:t>
-      </w:r>
-      <w:bookmarkStart w:id="0" w:name="_GoBack"/>
-      <w:bookmarkEnd w:id="0"/>
+        <w:t>T</w:t>
+      </w:r>
+      <w:r>
+        <w:rPr>
+          <w:rFonts w:hint="eastAsia"/>
+        </w:rPr>
+        <w:t>raffic 테스트용 더미 클라이언트</w:t>
+      </w:r>
+    </w:p>
+    <w:p>
+      <w:pPr>
+        <w:pStyle w:val="a5"/>
+        <w:ind w:leftChars="0"/>
+      </w:pPr>
     </w:p>
     <w:p/>
     <w:p>
@@ -250,13 +397,41 @@
         <w:rPr>
           <w:rFonts w:hint="eastAsia"/>
         </w:rPr>
-        <w:t xml:space="preserve"> ( TLS )</w:t>
-      </w:r>
-      <w:r>
-        <w:rPr>
-          <w:rFonts w:hint="eastAsia"/>
-        </w:rPr>
-        <w:t>, 조상현 쌤꺼 공부해보자</w:t>
+        <w:t xml:space="preserve"> </w:t>
+      </w:r>
+      <w:proofErr w:type="gramStart"/>
+      <w:r>
+        <w:rPr>
+          <w:rFonts w:hint="eastAsia"/>
+        </w:rPr>
+        <w:t>( TLS</w:t>
+      </w:r>
+      <w:proofErr w:type="gramEnd"/>
+      <w:r>
+        <w:rPr>
+          <w:rFonts w:hint="eastAsia"/>
+        </w:rPr>
+        <w:t xml:space="preserve"> )</w:t>
+      </w:r>
+      <w:r>
+        <w:rPr>
+          <w:rFonts w:hint="eastAsia"/>
+        </w:rPr>
+        <w:t xml:space="preserve">, 조상현 </w:t>
+      </w:r>
+      <w:proofErr w:type="spellStart"/>
+      <w:r>
+        <w:rPr>
+          <w:rFonts w:hint="eastAsia"/>
+        </w:rPr>
+        <w:t>쌤꺼</w:t>
+      </w:r>
+      <w:proofErr w:type="spellEnd"/>
+      <w:r>
+        <w:rPr>
+          <w:rFonts w:hint="eastAsia"/>
+        </w:rPr>
+        <w:t xml:space="preserve"> 공부해보자</w:t>
       </w:r>
     </w:p>
     <w:p>
@@ -300,7 +475,21 @@
         <w:rPr>
           <w:rFonts w:hint="eastAsia"/>
         </w:rPr>
-        <w:t>일정은 구글 캘린더로 동기화해서 스케줄링</w:t>
+        <w:t xml:space="preserve">일정은 </w:t>
+      </w:r>
+      <w:proofErr w:type="spellStart"/>
+      <w:r>
+        <w:rPr>
+          <w:rFonts w:hint="eastAsia"/>
+        </w:rPr>
+        <w:t>구글</w:t>
+      </w:r>
+      <w:proofErr w:type="spellEnd"/>
+      <w:r>
+        <w:rPr>
+          <w:rFonts w:hint="eastAsia"/>
+        </w:rPr>
+        <w:t xml:space="preserve"> 캘린더로 동기화해서 스케줄링</w:t>
       </w:r>
       <w:r>
         <w:rPr>
@@ -346,6 +535,7 @@
         </w:numPr>
         <w:ind w:leftChars="0"/>
       </w:pPr>
+      <w:proofErr w:type="spellStart"/>
       <w:r>
         <w:t>G</w:t>
       </w:r>
@@ -353,7 +543,14 @@
         <w:rPr>
           <w:rFonts w:hint="eastAsia"/>
         </w:rPr>
-        <w:t>it에 대한 약간의 개념을 잡고 어떤</w:t>
+        <w:t>it</w:t>
+      </w:r>
+      <w:proofErr w:type="spellEnd"/>
+      <w:r>
+        <w:rPr>
+          <w:rFonts w:hint="eastAsia"/>
+        </w:rPr>
+        <w:t>에 대한 약간의 개념을 잡고 어떤</w:t>
       </w:r>
       <w:r>
         <w:rPr>
@@ -372,11 +569,19 @@
       <w:pPr>
         <w:ind w:left="800"/>
       </w:pPr>
-      <w:r>
-        <w:rPr>
-          <w:rFonts w:hint="eastAsia"/>
-        </w:rPr>
-        <w:t>브랜치는 어떤</w:t>
+      <w:proofErr w:type="spellStart"/>
+      <w:r>
+        <w:rPr>
+          <w:rFonts w:hint="eastAsia"/>
+        </w:rPr>
+        <w:t>브랜치는</w:t>
+      </w:r>
+      <w:proofErr w:type="spellEnd"/>
+      <w:r>
+        <w:rPr>
+          <w:rFonts w:hint="eastAsia"/>
+        </w:rPr>
+        <w:t xml:space="preserve"> 어떤</w:t>
       </w:r>
       <w:r>
         <w:rPr>
@@ -408,7 +613,7 @@
 </file>
 
 <file path=word/endnotes.xml><?xml version="1.0" encoding="utf-8"?>
-<w:endnotes xmlns:wpc="http://schemas.microsoft.com/office/word/2010/wordprocessingCanvas" xmlns:mc="http://schemas.openxmlformats.org/markup-compatibility/2006" xmlns:o="urn:schemas-microsoft-com:office:office" xmlns:r="http://schemas.openxmlformats.org/officeDocument/2006/relationships" xmlns:m="http://schemas.openxmlformats.org/officeDocument/2006/math" xmlns:v="urn:schemas-microsoft-com:vml" xmlns:wp14="http://schemas.microsoft.com/office/word/2010/wordprocessingDrawing" xmlns:wp="http://schemas.openxmlformats.org/drawingml/2006/wordprocessingDrawing" xmlns:w10="urn:schemas-microsoft-com:office:word" xmlns:w="http://schemas.openxmlformats.org/wordprocessingml/2006/main" xmlns:w14="http://schemas.microsoft.com/office/word/2010/wordml" xmlns:wpg="http://schemas.microsoft.com/office/word/2010/wordprocessingGroup" xmlns:wpi="http://schemas.microsoft.com/office/word/2010/wordprocessingInk" xmlns:wne="http://schemas.microsoft.com/office/word/2006/wordml" xmlns:wps="http://schemas.microsoft.com/office/word/2010/wordprocessingShape" mc:Ignorable="w14 wp14">
+<w:endnotes xmlns:ve="http://schemas.openxmlformats.org/markup-compatibility/2006" xmlns:o="urn:schemas-microsoft-com:office:office" xmlns:r="http://schemas.openxmlformats.org/officeDocument/2006/relationships" xmlns:m="http://schemas.openxmlformats.org/officeDocument/2006/math" xmlns:v="urn:schemas-microsoft-com:vml" xmlns:wp="http://schemas.openxmlformats.org/drawingml/2006/wordprocessingDrawing" xmlns:w10="urn:schemas-microsoft-com:office:word" xmlns:w="http://schemas.openxmlformats.org/wordprocessingml/2006/main" xmlns:wne="http://schemas.microsoft.com/office/word/2006/wordml">
   <w:endnote w:type="separator" w:id="-1">
     <w:p>
       <w:r>
@@ -427,7 +632,7 @@
 </file>
 
 <file path=word/footnotes.xml><?xml version="1.0" encoding="utf-8"?>
-<w:footnotes xmlns:wpc="http://schemas.microsoft.com/office/word/2010/wordprocessingCanvas" xmlns:mc="http://schemas.openxmlformats.org/markup-compatibility/2006" xmlns:o="urn:schemas-microsoft-com:office:office" xmlns:r="http://schemas.openxmlformats.org/officeDocument/2006/relationships" xmlns:m="http://schemas.openxmlformats.org/officeDocument/2006/math" xmlns:v="urn:schemas-microsoft-com:vml" xmlns:wp14="http://schemas.microsoft.com/office/word/2010/wordprocessingDrawing" xmlns:wp="http://schemas.openxmlformats.org/drawingml/2006/wordprocessingDrawing" xmlns:w10="urn:schemas-microsoft-com:office:word" xmlns:w="http://schemas.openxmlformats.org/wordprocessingml/2006/main" xmlns:w14="http://schemas.microsoft.com/office/word/2010/wordml" xmlns:wpg="http://schemas.microsoft.com/office/word/2010/wordprocessingGroup" xmlns:wpi="http://schemas.microsoft.com/office/word/2010/wordprocessingInk" xmlns:wne="http://schemas.microsoft.com/office/word/2006/wordml" xmlns:wps="http://schemas.microsoft.com/office/word/2010/wordprocessingShape" mc:Ignorable="w14 wp14">
+<w:footnotes xmlns:ve="http://schemas.openxmlformats.org/markup-compatibility/2006" xmlns:o="urn:schemas-microsoft-com:office:office" xmlns:r="http://schemas.openxmlformats.org/officeDocument/2006/relationships" xmlns:m="http://schemas.openxmlformats.org/officeDocument/2006/math" xmlns:v="urn:schemas-microsoft-com:vml" xmlns:wp="http://schemas.openxmlformats.org/drawingml/2006/wordprocessingDrawing" xmlns:w10="urn:schemas-microsoft-com:office:word" xmlns:w="http://schemas.openxmlformats.org/wordprocessingml/2006/main" xmlns:wne="http://schemas.microsoft.com/office/word/2006/wordml">
   <w:footnote w:type="separator" w:id="-1">
     <w:p>
       <w:r>
@@ -446,7 +651,7 @@
 </file>
 
 <file path=word/numbering.xml><?xml version="1.0" encoding="utf-8"?>
-<w:numbering xmlns:wpc="http://schemas.microsoft.com/office/word/2010/wordprocessingCanvas" xmlns:mc="http://schemas.openxmlformats.org/markup-compatibility/2006" xmlns:o="urn:schemas-microsoft-com:office:office" xmlns:r="http://schemas.openxmlformats.org/officeDocument/2006/relationships" xmlns:m="http://schemas.openxmlformats.org/officeDocument/2006/math" xmlns:v="urn:schemas-microsoft-com:vml" xmlns:wp14="http://schemas.microsoft.com/office/word/2010/wordprocessingDrawing" xmlns:wp="http://schemas.openxmlformats.org/drawingml/2006/wordprocessingDrawing" xmlns:w10="urn:schemas-microsoft-com:office:word" xmlns:w="http://schemas.openxmlformats.org/wordprocessingml/2006/main" xmlns:w14="http://schemas.microsoft.com/office/word/2010/wordml" xmlns:wpg="http://schemas.microsoft.com/office/word/2010/wordprocessingGroup" xmlns:wpi="http://schemas.microsoft.com/office/word/2010/wordprocessingInk" xmlns:wne="http://schemas.microsoft.com/office/word/2006/wordml" xmlns:wps="http://schemas.microsoft.com/office/word/2010/wordprocessingShape" mc:Ignorable="w14 wp14">
+<w:numbering xmlns:ve="http://schemas.openxmlformats.org/markup-compatibility/2006" xmlns:o="urn:schemas-microsoft-com:office:office" xmlns:r="http://schemas.openxmlformats.org/officeDocument/2006/relationships" xmlns:m="http://schemas.openxmlformats.org/officeDocument/2006/math" xmlns:v="urn:schemas-microsoft-com:vml" xmlns:wp="http://schemas.openxmlformats.org/drawingml/2006/wordprocessingDrawing" xmlns:w10="urn:schemas-microsoft-com:office:word" xmlns:w="http://schemas.openxmlformats.org/wordprocessingml/2006/main" xmlns:wne="http://schemas.microsoft.com/office/word/2006/wordml">
   <w:abstractNum w:abstractNumId="0">
     <w:nsid w:val="07102C43"/>
     <w:multiLevelType w:val="hybridMultilevel"/>
@@ -689,7 +894,7 @@
         <w:rFonts w:ascii="Wingdings" w:hAnsi="Wingdings" w:hint="default"/>
       </w:rPr>
     </w:lvl>
-    <w:lvl w:ilvl="1" w:tplc="04090003" w:tentative="1">
+    <w:lvl w:ilvl="1" w:tplc="04090003">
       <w:start w:val="1"/>
       <w:numFmt w:val="bullet"/>
       <w:lvlText w:val=""/>
@@ -915,7 +1120,7 @@
 </file>
 
 <file path=word/styles.xml><?xml version="1.0" encoding="utf-8"?>
-<w:styles xmlns:mc="http://schemas.openxmlformats.org/markup-compatibility/2006" xmlns:r="http://schemas.openxmlformats.org/officeDocument/2006/relationships" xmlns:w="http://schemas.openxmlformats.org/wordprocessingml/2006/main" xmlns:w14="http://schemas.microsoft.com/office/word/2010/wordml" mc:Ignorable="w14">
+<w:styles xmlns:r="http://schemas.openxmlformats.org/officeDocument/2006/relationships" xmlns:w="http://schemas.openxmlformats.org/wordprocessingml/2006/main">
   <w:docDefaults>
     <w:rPrDefault>
       <w:rPr>
@@ -1089,6 +1294,7 @@
     <w:uiPriority w:val="99"/>
     <w:semiHidden/>
     <w:unhideWhenUsed/>
+    <w:qFormat/>
     <w:tblPr>
       <w:tblInd w:w="0" w:type="dxa"/>
       <w:tblCellMar>

</xml_diff>

<commit_message>
<ServerNote> - Create feature branch for memory pool. - Add TestMemoryPool solution </ServerNote>
</commit_message>
<xml_diff>
--- a/Server/doc/TodoList.docx
+++ b/Server/doc/TodoList.docx
@@ -5,6 +5,7 @@
     <w:p>
       <w:pPr>
         <w:rPr>
+          <w:rFonts w:hint="eastAsia"/>
           <w:b/>
           <w:sz w:val="30"/>
         </w:rPr>
@@ -34,12 +35,15 @@
           <w:numId w:val="2"/>
         </w:numPr>
         <w:ind w:leftChars="0"/>
-      </w:pPr>
-      <w:r>
-        <w:rPr>
-          <w:rFonts w:hint="eastAsia"/>
-        </w:rPr>
-        <w:t>사용할 XML parser 정하기.</w:t>
+        <w:rPr>
+          <w:rFonts w:hint="eastAsia"/>
+        </w:rPr>
+      </w:pPr>
+      <w:r>
+        <w:rPr>
+          <w:rFonts w:hint="eastAsia"/>
+        </w:rPr>
+        <w:t>Memory manager</w:t>
       </w:r>
     </w:p>
     <w:p>
@@ -51,151 +55,47 @@
         </w:numPr>
         <w:ind w:leftChars="0"/>
       </w:pPr>
-      <w:proofErr w:type="spellStart"/>
-      <w:r>
-        <w:rPr>
-          <w:strike/>
-        </w:rPr>
-        <w:t>T</w:t>
-      </w:r>
-      <w:r>
-        <w:rPr>
-          <w:rFonts w:hint="eastAsia"/>
-          <w:strike/>
-        </w:rPr>
-        <w:t>inyxml</w:t>
-      </w:r>
-      <w:proofErr w:type="spellEnd"/>
-      <w:r>
-        <w:rPr>
-          <w:rFonts w:hint="eastAsia"/>
-        </w:rPr>
-        <w:t xml:space="preserve">, </w:t>
-      </w:r>
-      <w:proofErr w:type="spellStart"/>
-      <w:r>
-        <w:rPr>
-          <w:rFonts w:hint="eastAsia"/>
-        </w:rPr>
-        <w:t>rapidxml</w:t>
-      </w:r>
-      <w:proofErr w:type="spellEnd"/>
+      <w:r>
+        <w:rPr>
+          <w:rFonts w:hint="eastAsia"/>
+        </w:rPr>
+        <w:t xml:space="preserve">Thread safe한 memory pool이 필요하다.. </w:t>
+      </w:r>
+      <w:r>
+        <w:rPr>
+          <w:rFonts w:hint="eastAsia"/>
+        </w:rPr>
+        <w:t xml:space="preserve">CGCII </w:t>
+      </w:r>
+      <w:r>
+        <w:rPr>
+          <w:rFonts w:hint="eastAsia"/>
+        </w:rPr>
+        <w:t>구경</w:t>
+      </w:r>
+      <w:r>
+        <w:rPr>
+          <w:rFonts w:hint="eastAsia"/>
+        </w:rPr>
+        <w:t>중</w:t>
+      </w:r>
+      <w:r>
+        <w:t>…</w:t>
+      </w:r>
       <w:r>
         <w:rPr>
           <w:rFonts w:hint="eastAsia"/>
         </w:rPr>
         <w:t xml:space="preserve"> </w:t>
       </w:r>
-      <w:proofErr w:type="spellStart"/>
-      <w:r>
-        <w:rPr>
-          <w:rFonts w:hint="eastAsia"/>
-        </w:rPr>
-        <w:t>멀로하지</w:t>
-      </w:r>
-      <w:proofErr w:type="spellEnd"/>
-      <w:proofErr w:type="gramStart"/>
-      <w:r>
-        <w:rPr>
-          <w:rFonts w:hint="eastAsia"/>
-        </w:rPr>
-        <w:t>..</w:t>
-      </w:r>
-      <w:proofErr w:type="gramEnd"/>
-      <w:r>
-        <w:rPr>
-          <w:rFonts w:hint="eastAsia"/>
-        </w:rPr>
-        <w:t xml:space="preserve"> 요즘은 </w:t>
-      </w:r>
-      <w:proofErr w:type="spellStart"/>
-      <w:r>
-        <w:rPr>
-          <w:rFonts w:hint="eastAsia"/>
-        </w:rPr>
-        <w:t>ticpp</w:t>
-      </w:r>
-      <w:proofErr w:type="spellEnd"/>
-      <w:r>
-        <w:rPr>
-          <w:rFonts w:hint="eastAsia"/>
-        </w:rPr>
-        <w:t>가 좋다네?</w:t>
-      </w:r>
-      <w:r>
-        <w:rPr>
-          <w:rFonts w:hint="eastAsia"/>
-        </w:rPr>
-        <w:t xml:space="preserve"> 근데 이것도</w:t>
-      </w:r>
-      <w:r>
-        <w:rPr>
-          <w:rFonts w:hint="eastAsia"/>
-        </w:rPr>
-        <w:t xml:space="preserve"> 결국엔 메모리 풀을 써야 빨라질 듯..</w:t>
-      </w:r>
-      <w:r>
-        <w:rPr>
-          <w:rFonts w:hint="eastAsia"/>
-        </w:rPr>
-        <w:t xml:space="preserve"> </w:t>
-      </w:r>
-      <w:r>
-        <w:rPr>
-          <w:rFonts w:hint="eastAsia"/>
-        </w:rPr>
-        <w:t xml:space="preserve">그리고 </w:t>
-      </w:r>
-      <w:proofErr w:type="spellStart"/>
-      <w:r>
-        <w:rPr>
-          <w:rFonts w:hint="eastAsia"/>
-        </w:rPr>
-        <w:t>c++</w:t>
-      </w:r>
-      <w:proofErr w:type="spellEnd"/>
-      <w:r>
-        <w:rPr>
-          <w:rFonts w:hint="eastAsia"/>
-        </w:rPr>
-        <w:t xml:space="preserve"> 관련 </w:t>
-      </w:r>
-      <w:proofErr w:type="spellStart"/>
-      <w:r>
-        <w:rPr>
-          <w:rFonts w:hint="eastAsia"/>
-        </w:rPr>
-        <w:t>피쳐를</w:t>
-      </w:r>
-      <w:proofErr w:type="spellEnd"/>
-      <w:r>
-        <w:rPr>
-          <w:rFonts w:hint="eastAsia"/>
-        </w:rPr>
-        <w:t xml:space="preserve"> 더 쓰고 예외 핸들링을 더 한다지만 그럼 속도는 더 </w:t>
-      </w:r>
-      <w:proofErr w:type="spellStart"/>
-      <w:r>
-        <w:rPr>
-          <w:rFonts w:hint="eastAsia"/>
-        </w:rPr>
-        <w:t>느려지는거아님</w:t>
-      </w:r>
-      <w:proofErr w:type="spellEnd"/>
-      <w:r>
-        <w:rPr>
-          <w:rFonts w:hint="eastAsia"/>
-        </w:rPr>
-        <w:t xml:space="preserve">?... </w:t>
-      </w:r>
-      <w:proofErr w:type="spellStart"/>
-      <w:r>
-        <w:rPr>
-          <w:rFonts w:hint="eastAsia"/>
-        </w:rPr>
-        <w:t>테스트해봐야할듯</w:t>
-      </w:r>
-      <w:proofErr w:type="spellEnd"/>
+    </w:p>
+    <w:p>
+      <w:pPr>
+        <w:rPr>
+          <w:b/>
+          <w:sz w:val="30"/>
+        </w:rPr>
+      </w:pPr>
     </w:p>
     <w:p>
       <w:pPr>
@@ -210,8 +110,199 @@
         <w:rPr>
           <w:rFonts w:hint="eastAsia"/>
         </w:rPr>
-        <w:t>Memory manager</w:t>
-      </w:r>
+        <w:t>사용할 XML parser 정하기.</w:t>
+      </w:r>
+    </w:p>
+    <w:p>
+      <w:pPr>
+        <w:pStyle w:val="a5"/>
+        <w:numPr>
+          <w:ilvl w:val="1"/>
+          <w:numId w:val="2"/>
+        </w:numPr>
+        <w:ind w:leftChars="0"/>
+      </w:pPr>
+      <w:proofErr w:type="spellStart"/>
+      <w:r>
+        <w:rPr>
+          <w:strike/>
+        </w:rPr>
+        <w:t>T</w:t>
+      </w:r>
+      <w:r>
+        <w:rPr>
+          <w:rFonts w:hint="eastAsia"/>
+          <w:strike/>
+        </w:rPr>
+        <w:t>inyxml</w:t>
+      </w:r>
+      <w:proofErr w:type="spellEnd"/>
+      <w:r>
+        <w:rPr>
+          <w:rFonts w:hint="eastAsia"/>
+        </w:rPr>
+        <w:t xml:space="preserve">, </w:t>
+      </w:r>
+      <w:proofErr w:type="spellStart"/>
+      <w:r>
+        <w:rPr>
+          <w:rFonts w:hint="eastAsia"/>
+        </w:rPr>
+        <w:t>rapidxml</w:t>
+      </w:r>
+      <w:proofErr w:type="spellEnd"/>
+      <w:r>
+        <w:rPr>
+          <w:rFonts w:hint="eastAsia"/>
+        </w:rPr>
+        <w:t xml:space="preserve"> </w:t>
+      </w:r>
+      <w:proofErr w:type="spellStart"/>
+      <w:r>
+        <w:rPr>
+          <w:rFonts w:hint="eastAsia"/>
+        </w:rPr>
+        <w:t>멀로하지</w:t>
+      </w:r>
+      <w:proofErr w:type="spellEnd"/>
+      <w:proofErr w:type="gramStart"/>
+      <w:r>
+        <w:rPr>
+          <w:rFonts w:hint="eastAsia"/>
+        </w:rPr>
+        <w:t>..</w:t>
+      </w:r>
+      <w:proofErr w:type="gramEnd"/>
+      <w:r>
+        <w:rPr>
+          <w:rFonts w:hint="eastAsia"/>
+        </w:rPr>
+        <w:t xml:space="preserve"> 요즘은 </w:t>
+      </w:r>
+      <w:proofErr w:type="spellStart"/>
+      <w:r>
+        <w:rPr>
+          <w:rFonts w:hint="eastAsia"/>
+        </w:rPr>
+        <w:t>ticpp</w:t>
+      </w:r>
+      <w:proofErr w:type="spellEnd"/>
+      <w:r>
+        <w:rPr>
+          <w:rFonts w:hint="eastAsia"/>
+        </w:rPr>
+        <w:t>가 좋다네?</w:t>
+      </w:r>
+      <w:r>
+        <w:rPr>
+          <w:rFonts w:hint="eastAsia"/>
+        </w:rPr>
+        <w:t xml:space="preserve"> 근데 이것도</w:t>
+      </w:r>
+      <w:r>
+        <w:rPr>
+          <w:rFonts w:hint="eastAsia"/>
+        </w:rPr>
+        <w:t xml:space="preserve"> 결국엔 메모리 풀을 써야 빨라질 듯..</w:t>
+      </w:r>
+      <w:r>
+        <w:rPr>
+          <w:rFonts w:hint="eastAsia"/>
+        </w:rPr>
+        <w:t xml:space="preserve"> </w:t>
+      </w:r>
+      <w:r>
+        <w:rPr>
+          <w:rFonts w:hint="eastAsia"/>
+        </w:rPr>
+        <w:t xml:space="preserve">그리고 </w:t>
+      </w:r>
+      <w:proofErr w:type="spellStart"/>
+      <w:r>
+        <w:rPr>
+          <w:rFonts w:hint="eastAsia"/>
+        </w:rPr>
+        <w:t>c++</w:t>
+      </w:r>
+      <w:proofErr w:type="spellEnd"/>
+      <w:r>
+        <w:rPr>
+          <w:rFonts w:hint="eastAsia"/>
+        </w:rPr>
+        <w:t xml:space="preserve"> 관련 </w:t>
+      </w:r>
+      <w:proofErr w:type="spellStart"/>
+      <w:r>
+        <w:rPr>
+          <w:rFonts w:hint="eastAsia"/>
+        </w:rPr>
+        <w:t>피쳐를</w:t>
+      </w:r>
+      <w:proofErr w:type="spellEnd"/>
+      <w:r>
+        <w:rPr>
+          <w:rFonts w:hint="eastAsia"/>
+        </w:rPr>
+        <w:t xml:space="preserve"> 더 쓰고 예외 핸들링을 더 한다지만 그럼 속도는 더 </w:t>
+      </w:r>
+      <w:proofErr w:type="spellStart"/>
+      <w:r>
+        <w:rPr>
+          <w:rFonts w:hint="eastAsia"/>
+        </w:rPr>
+        <w:t>느려지는거아님</w:t>
+      </w:r>
+      <w:proofErr w:type="spellEnd"/>
+      <w:r>
+        <w:rPr>
+          <w:rFonts w:hint="eastAsia"/>
+        </w:rPr>
+        <w:t xml:space="preserve">?... </w:t>
+      </w:r>
+      <w:proofErr w:type="spellStart"/>
+      <w:proofErr w:type="gramStart"/>
+      <w:r>
+        <w:rPr>
+          <w:rFonts w:hint="eastAsia"/>
+        </w:rPr>
+        <w:t>테스트해봐야할듯</w:t>
+      </w:r>
+      <w:proofErr w:type="spellEnd"/>
+      <w:r>
+        <w:t>…</w:t>
+      </w:r>
+      <w:proofErr w:type="gramEnd"/>
+      <w:r>
+        <w:rPr>
+          <w:rFonts w:hint="eastAsia"/>
+        </w:rPr>
+        <w:t xml:space="preserve"> 여기에 쓸 Memory Manager</w:t>
+      </w:r>
+      <w:proofErr w:type="spellStart"/>
+      <w:r>
+        <w:rPr>
+          <w:rFonts w:hint="eastAsia"/>
+        </w:rPr>
+        <w:t>부터</w:t>
+      </w:r>
+      <w:proofErr w:type="spellEnd"/>
+      <w:r>
+        <w:rPr>
+          <w:rFonts w:hint="eastAsia"/>
+        </w:rPr>
+        <w:t xml:space="preserve"> </w:t>
+      </w:r>
+      <w:proofErr w:type="gramStart"/>
+      <w:r>
+        <w:rPr>
+          <w:rFonts w:hint="eastAsia"/>
+        </w:rPr>
+        <w:t>만들자</w:t>
+      </w:r>
+      <w:r>
+        <w:t>…</w:t>
+      </w:r>
+      <w:proofErr w:type="gramEnd"/>
     </w:p>
     <w:p>
       <w:pPr>

</xml_diff>

<commit_message>
<ServerNote> - Update Todo list. </ServerNote>
</commit_message>
<xml_diff>
--- a/Server/doc/TodoList.docx
+++ b/Server/doc/TodoList.docx
@@ -5,7 +5,6 @@
     <w:p>
       <w:pPr>
         <w:rPr>
-          <w:rFonts w:hint="eastAsia"/>
           <w:b/>
           <w:sz w:val="30"/>
         </w:rPr>
@@ -35,15 +34,106 @@
           <w:numId w:val="2"/>
         </w:numPr>
         <w:ind w:leftChars="0"/>
-        <w:rPr>
-          <w:rFonts w:hint="eastAsia"/>
-        </w:rPr>
       </w:pPr>
       <w:r>
         <w:rPr>
           <w:rFonts w:hint="eastAsia"/>
         </w:rPr>
         <w:t>Memory manager</w:t>
+      </w:r>
+    </w:p>
+    <w:p>
+      <w:pPr>
+        <w:pStyle w:val="a5"/>
+        <w:numPr>
+          <w:ilvl w:val="0"/>
+          <w:numId w:val="2"/>
+        </w:numPr>
+        <w:ind w:leftChars="0"/>
+        <w:rPr>
+          <w:b/>
+          <w:sz w:val="30"/>
+        </w:rPr>
+      </w:pPr>
+      <w:r>
+        <w:rPr>
+          <w:rFonts w:hint="eastAsia"/>
+        </w:rPr>
+        <w:t xml:space="preserve">Thread safe한 memory pool이 필요.. </w:t>
+      </w:r>
+      <w:r>
+        <w:rPr>
+          <w:rFonts w:hint="eastAsia"/>
+        </w:rPr>
+        <w:t xml:space="preserve">CGCII </w:t>
+      </w:r>
+      <w:proofErr w:type="spellStart"/>
+      <w:r>
+        <w:rPr>
+          <w:rFonts w:hint="eastAsia"/>
+        </w:rPr>
+        <w:t>를</w:t>
+      </w:r>
+      <w:proofErr w:type="spellEnd"/>
+      <w:r>
+        <w:rPr>
+          <w:rFonts w:hint="eastAsia"/>
+        </w:rPr>
+        <w:t xml:space="preserve"> 구경해보자..</w:t>
+      </w:r>
+    </w:p>
+    <w:p>
+      <w:pPr>
+        <w:pStyle w:val="a5"/>
+        <w:numPr>
+          <w:ilvl w:val="0"/>
+          <w:numId w:val="2"/>
+        </w:numPr>
+        <w:ind w:leftChars="0"/>
+      </w:pPr>
+      <w:r>
+        <w:rPr>
+          <w:rFonts w:hint="eastAsia"/>
+        </w:rPr>
+        <w:t>XML parser 정하기.</w:t>
+      </w:r>
+    </w:p>
+    <w:p>
+      <w:pPr>
+        <w:pStyle w:val="a5"/>
+        <w:numPr>
+          <w:ilvl w:val="0"/>
+          <w:numId w:val="2"/>
+        </w:numPr>
+        <w:ind w:leftChars="0"/>
+      </w:pPr>
+      <w:r>
+        <w:rPr>
+          <w:rFonts w:hint="eastAsia"/>
+        </w:rPr>
+        <w:t xml:space="preserve">메인 함수 </w:t>
+      </w:r>
+      <w:r>
+        <w:rPr>
+          <w:rFonts w:hint="eastAsia"/>
+        </w:rPr>
+        <w:t>command handler</w:t>
+      </w:r>
+    </w:p>
+    <w:p>
+      <w:pPr>
+        <w:pStyle w:val="a5"/>
+        <w:numPr>
+          <w:ilvl w:val="0"/>
+          <w:numId w:val="2"/>
+        </w:numPr>
+        <w:ind w:leftChars="0"/>
+      </w:pPr>
+      <w:r>
+        <w:rPr>
+          <w:rFonts w:hint="eastAsia"/>
+        </w:rPr>
+        <w:t>디버깅용 utility (Console Printer, Log 파일 생성, 덤프 남기는 것도 테스트 해보자)</w:t>
       </w:r>
     </w:p>
     <w:p>
@@ -55,47 +145,41 @@
         </w:numPr>
         <w:ind w:leftChars="0"/>
       </w:pPr>
-      <w:r>
-        <w:rPr>
-          <w:rFonts w:hint="eastAsia"/>
-        </w:rPr>
-        <w:t xml:space="preserve">Thread safe한 memory pool이 필요하다.. </w:t>
-      </w:r>
-      <w:r>
-        <w:rPr>
-          <w:rFonts w:hint="eastAsia"/>
-        </w:rPr>
-        <w:t xml:space="preserve">CGCII </w:t>
-      </w:r>
-      <w:r>
-        <w:rPr>
-          <w:rFonts w:hint="eastAsia"/>
-        </w:rPr>
-        <w:t>구경</w:t>
-      </w:r>
-      <w:r>
-        <w:rPr>
-          <w:rFonts w:hint="eastAsia"/>
-        </w:rPr>
-        <w:t>중</w:t>
-      </w:r>
-      <w:r>
-        <w:t>…</w:t>
-      </w:r>
-      <w:r>
-        <w:rPr>
-          <w:rFonts w:hint="eastAsia"/>
-        </w:rPr>
-        <w:t xml:space="preserve"> </w:t>
-      </w:r>
-    </w:p>
-    <w:p>
-      <w:pPr>
-        <w:rPr>
-          <w:b/>
-          <w:sz w:val="30"/>
-        </w:rPr>
-      </w:pPr>
+      <w:proofErr w:type="gramStart"/>
+      <w:r>
+        <w:t>B</w:t>
+      </w:r>
+      <w:r>
+        <w:rPr>
+          <w:rFonts w:hint="eastAsia"/>
+        </w:rPr>
+        <w:t xml:space="preserve">oost </w:t>
+      </w:r>
+      <w:r>
+        <w:rPr>
+          <w:rFonts w:hint="eastAsia"/>
+        </w:rPr>
+        <w:t>:</w:t>
+      </w:r>
+      <w:proofErr w:type="gramEnd"/>
+      <w:r>
+        <w:rPr>
+          <w:rFonts w:hint="eastAsia"/>
+        </w:rPr>
+        <w:t xml:space="preserve">: </w:t>
+      </w:r>
+      <w:r>
+        <w:rPr>
+          <w:rFonts w:hint="eastAsia"/>
+        </w:rPr>
+        <w:t xml:space="preserve">log library </w:t>
+      </w:r>
+      <w:r>
+        <w:rPr>
+          <w:rFonts w:hint="eastAsia"/>
+        </w:rPr>
+        <w:t>참고</w:t>
+      </w:r>
     </w:p>
     <w:p>
       <w:pPr>
@@ -110,199 +194,10 @@
         <w:rPr>
           <w:rFonts w:hint="eastAsia"/>
         </w:rPr>
-        <w:t>사용할 XML parser 정하기.</w:t>
-      </w:r>
-    </w:p>
-    <w:p>
-      <w:pPr>
-        <w:pStyle w:val="a5"/>
-        <w:numPr>
-          <w:ilvl w:val="1"/>
-          <w:numId w:val="2"/>
-        </w:numPr>
-        <w:ind w:leftChars="0"/>
-      </w:pPr>
-      <w:proofErr w:type="spellStart"/>
-      <w:r>
-        <w:rPr>
-          <w:strike/>
-        </w:rPr>
-        <w:t>T</w:t>
-      </w:r>
-      <w:r>
-        <w:rPr>
-          <w:rFonts w:hint="eastAsia"/>
-          <w:strike/>
-        </w:rPr>
-        <w:t>inyxml</w:t>
-      </w:r>
-      <w:proofErr w:type="spellEnd"/>
-      <w:r>
-        <w:rPr>
-          <w:rFonts w:hint="eastAsia"/>
-        </w:rPr>
-        <w:t xml:space="preserve">, </w:t>
-      </w:r>
-      <w:proofErr w:type="spellStart"/>
-      <w:r>
-        <w:rPr>
-          <w:rFonts w:hint="eastAsia"/>
-        </w:rPr>
-        <w:t>rapidxml</w:t>
-      </w:r>
-      <w:proofErr w:type="spellEnd"/>
-      <w:r>
-        <w:rPr>
-          <w:rFonts w:hint="eastAsia"/>
-        </w:rPr>
-        <w:t xml:space="preserve"> </w:t>
-      </w:r>
-      <w:proofErr w:type="spellStart"/>
-      <w:r>
-        <w:rPr>
-          <w:rFonts w:hint="eastAsia"/>
-        </w:rPr>
-        <w:t>멀로하지</w:t>
-      </w:r>
-      <w:proofErr w:type="spellEnd"/>
-      <w:proofErr w:type="gramStart"/>
-      <w:r>
-        <w:rPr>
-          <w:rFonts w:hint="eastAsia"/>
-        </w:rPr>
-        <w:t>..</w:t>
-      </w:r>
-      <w:proofErr w:type="gramEnd"/>
-      <w:r>
-        <w:rPr>
-          <w:rFonts w:hint="eastAsia"/>
-        </w:rPr>
-        <w:t xml:space="preserve"> 요즘은 </w:t>
-      </w:r>
-      <w:proofErr w:type="spellStart"/>
-      <w:r>
-        <w:rPr>
-          <w:rFonts w:hint="eastAsia"/>
-        </w:rPr>
-        <w:t>ticpp</w:t>
-      </w:r>
-      <w:proofErr w:type="spellEnd"/>
-      <w:r>
-        <w:rPr>
-          <w:rFonts w:hint="eastAsia"/>
-        </w:rPr>
-        <w:t>가 좋다네?</w:t>
-      </w:r>
-      <w:r>
-        <w:rPr>
-          <w:rFonts w:hint="eastAsia"/>
-        </w:rPr>
-        <w:t xml:space="preserve"> 근데 이것도</w:t>
-      </w:r>
-      <w:r>
-        <w:rPr>
-          <w:rFonts w:hint="eastAsia"/>
-        </w:rPr>
-        <w:t xml:space="preserve"> 결국엔 메모리 풀을 써야 빨라질 듯..</w:t>
-      </w:r>
-      <w:r>
-        <w:rPr>
-          <w:rFonts w:hint="eastAsia"/>
-        </w:rPr>
-        <w:t xml:space="preserve"> </w:t>
-      </w:r>
-      <w:r>
-        <w:rPr>
-          <w:rFonts w:hint="eastAsia"/>
-        </w:rPr>
-        <w:t xml:space="preserve">그리고 </w:t>
-      </w:r>
-      <w:proofErr w:type="spellStart"/>
-      <w:r>
-        <w:rPr>
-          <w:rFonts w:hint="eastAsia"/>
-        </w:rPr>
-        <w:t>c++</w:t>
-      </w:r>
-      <w:proofErr w:type="spellEnd"/>
-      <w:r>
-        <w:rPr>
-          <w:rFonts w:hint="eastAsia"/>
-        </w:rPr>
-        <w:t xml:space="preserve"> 관련 </w:t>
-      </w:r>
-      <w:proofErr w:type="spellStart"/>
-      <w:r>
-        <w:rPr>
-          <w:rFonts w:hint="eastAsia"/>
-        </w:rPr>
-        <w:t>피쳐를</w:t>
-      </w:r>
-      <w:proofErr w:type="spellEnd"/>
-      <w:r>
-        <w:rPr>
-          <w:rFonts w:hint="eastAsia"/>
-        </w:rPr>
-        <w:t xml:space="preserve"> 더 쓰고 예외 핸들링을 더 한다지만 그럼 속도는 더 </w:t>
-      </w:r>
-      <w:proofErr w:type="spellStart"/>
-      <w:r>
-        <w:rPr>
-          <w:rFonts w:hint="eastAsia"/>
-        </w:rPr>
-        <w:t>느려지는거아님</w:t>
-      </w:r>
-      <w:proofErr w:type="spellEnd"/>
-      <w:r>
-        <w:rPr>
-          <w:rFonts w:hint="eastAsia"/>
-        </w:rPr>
-        <w:t xml:space="preserve">?... </w:t>
-      </w:r>
-      <w:proofErr w:type="spellStart"/>
-      <w:proofErr w:type="gramStart"/>
-      <w:r>
-        <w:rPr>
-          <w:rFonts w:hint="eastAsia"/>
-        </w:rPr>
-        <w:t>테스트해봐야할듯</w:t>
-      </w:r>
-      <w:proofErr w:type="spellEnd"/>
-      <w:r>
-        <w:t>…</w:t>
-      </w:r>
-      <w:proofErr w:type="gramEnd"/>
-      <w:r>
-        <w:rPr>
-          <w:rFonts w:hint="eastAsia"/>
-        </w:rPr>
-        <w:t xml:space="preserve"> 여기에 쓸 Memory Manager</w:t>
-      </w:r>
-      <w:proofErr w:type="spellStart"/>
-      <w:r>
-        <w:rPr>
-          <w:rFonts w:hint="eastAsia"/>
-        </w:rPr>
-        <w:t>부터</w:t>
-      </w:r>
-      <w:proofErr w:type="spellEnd"/>
-      <w:r>
-        <w:rPr>
-          <w:rFonts w:hint="eastAsia"/>
-        </w:rPr>
-        <w:t xml:space="preserve"> </w:t>
-      </w:r>
-      <w:proofErr w:type="gramStart"/>
-      <w:r>
-        <w:rPr>
-          <w:rFonts w:hint="eastAsia"/>
-        </w:rPr>
-        <w:t>만들자</w:t>
-      </w:r>
-      <w:r>
-        <w:t>…</w:t>
-      </w:r>
-      <w:proofErr w:type="gramEnd"/>
+        <w:t>DB wrapper</w:t>
+      </w:r>
+      <w:bookmarkStart w:id="0" w:name="_GoBack"/>
+      <w:bookmarkEnd w:id="0"/>
     </w:p>
     <w:p>
       <w:pPr>
@@ -314,101 +209,6 @@
         <w:ind w:leftChars="0"/>
       </w:pPr>
       <w:r>
-        <w:rPr>
-          <w:rFonts w:hint="eastAsia"/>
-        </w:rPr>
-        <w:t xml:space="preserve">메인 함수 </w:t>
-      </w:r>
-      <w:r>
-        <w:rPr>
-          <w:rFonts w:hint="eastAsia"/>
-        </w:rPr>
-        <w:t>command handler</w:t>
-      </w:r>
-    </w:p>
-    <w:p>
-      <w:pPr>
-        <w:pStyle w:val="a5"/>
-        <w:numPr>
-          <w:ilvl w:val="0"/>
-          <w:numId w:val="2"/>
-        </w:numPr>
-        <w:ind w:leftChars="0"/>
-      </w:pPr>
-      <w:r>
-        <w:rPr>
-          <w:rFonts w:hint="eastAsia"/>
-        </w:rPr>
-        <w:t>디버깅용 utility (Console Printer, Log 파일 생성, 덤프 남기는 것도 테스트 해보자)</w:t>
-      </w:r>
-    </w:p>
-    <w:p>
-      <w:pPr>
-        <w:pStyle w:val="a5"/>
-        <w:numPr>
-          <w:ilvl w:val="1"/>
-          <w:numId w:val="2"/>
-        </w:numPr>
-        <w:ind w:leftChars="0"/>
-      </w:pPr>
-      <w:proofErr w:type="gramStart"/>
-      <w:r>
-        <w:t>B</w:t>
-      </w:r>
-      <w:r>
-        <w:rPr>
-          <w:rFonts w:hint="eastAsia"/>
-        </w:rPr>
-        <w:t xml:space="preserve">oost </w:t>
-      </w:r>
-      <w:r>
-        <w:rPr>
-          <w:rFonts w:hint="eastAsia"/>
-        </w:rPr>
-        <w:t>:</w:t>
-      </w:r>
-      <w:proofErr w:type="gramEnd"/>
-      <w:r>
-        <w:rPr>
-          <w:rFonts w:hint="eastAsia"/>
-        </w:rPr>
-        <w:t xml:space="preserve">: </w:t>
-      </w:r>
-      <w:r>
-        <w:rPr>
-          <w:rFonts w:hint="eastAsia"/>
-        </w:rPr>
-        <w:t>log library 보장</w:t>
-      </w:r>
-    </w:p>
-    <w:p>
-      <w:pPr>
-        <w:pStyle w:val="a5"/>
-        <w:numPr>
-          <w:ilvl w:val="0"/>
-          <w:numId w:val="2"/>
-        </w:numPr>
-        <w:ind w:leftChars="0"/>
-      </w:pPr>
-      <w:r>
-        <w:rPr>
-          <w:rFonts w:hint="eastAsia"/>
-        </w:rPr>
-        <w:t>DB wrapper</w:t>
-      </w:r>
-      <w:bookmarkStart w:id="0" w:name="_GoBack"/>
-      <w:bookmarkEnd w:id="0"/>
-    </w:p>
-    <w:p>
-      <w:pPr>
-        <w:pStyle w:val="a5"/>
-        <w:numPr>
-          <w:ilvl w:val="0"/>
-          <w:numId w:val="2"/>
-        </w:numPr>
-        <w:ind w:leftChars="0"/>
-      </w:pPr>
-      <w:r>
         <w:t>T</w:t>
       </w:r>
       <w:r>
@@ -451,14 +251,30 @@
         <w:rPr>
           <w:rFonts w:hint="eastAsia"/>
         </w:rPr>
-        <w:t>acket generator</w:t>
-      </w:r>
-      <w:r>
-        <w:rPr>
-          <w:rFonts w:hint="eastAsia"/>
-        </w:rPr>
-        <w:t xml:space="preserve"> 만들기</w:t>
-      </w:r>
+        <w:t xml:space="preserve">acket generator, Packet Handler, packet </w:t>
+      </w:r>
+      <w:proofErr w:type="spellStart"/>
+      <w:r>
+        <w:rPr>
+          <w:rFonts w:hint="eastAsia"/>
+        </w:rPr>
+        <w:t>serializer</w:t>
+      </w:r>
+      <w:proofErr w:type="spellEnd"/>
+      <w:r>
+        <w:rPr>
+          <w:rFonts w:hint="eastAsia"/>
+        </w:rPr>
+        <w:t xml:space="preserve">, </w:t>
+      </w:r>
+      <w:proofErr w:type="spellStart"/>
+      <w:r>
+        <w:rPr>
+          <w:rFonts w:hint="eastAsia"/>
+        </w:rPr>
+        <w:t>deserializer</w:t>
+      </w:r>
+      <w:proofErr w:type="spellEnd"/>
     </w:p>
     <w:p>
       <w:pPr>
@@ -473,37 +289,10 @@
         <w:rPr>
           <w:rFonts w:hint="eastAsia"/>
         </w:rPr>
-        <w:t>어설프게</w:t>
-      </w:r>
-      <w:r>
-        <w:t xml:space="preserve"> 알고 </w:t>
-      </w:r>
-      <w:r>
-        <w:t>쓰지</w:t>
-      </w:r>
-      <w:r>
-        <w:rPr>
-          <w:rFonts w:hint="eastAsia"/>
-        </w:rPr>
-        <w:t xml:space="preserve"> </w:t>
-      </w:r>
-      <w:r>
-        <w:t>말</w:t>
-      </w:r>
-      <w:r>
-        <w:rPr>
-          <w:rFonts w:hint="eastAsia"/>
-        </w:rPr>
-        <w:t>기</w:t>
-      </w:r>
-      <w:r>
-        <w:t>. 안정성 최우선</w:t>
-      </w:r>
-      <w:r>
-        <w:rPr>
-          <w:rFonts w:hint="eastAsia"/>
-        </w:rPr>
-        <w:t>으로</w:t>
+        <w:t xml:space="preserve">Lock (Read, </w:t>
+      </w:r>
+      <w:r>
+        <w:t>Write)</w:t>
       </w:r>
     </w:p>
     <w:p>
@@ -519,10 +308,39 @@
         <w:rPr>
           <w:rFonts w:hint="eastAsia"/>
         </w:rPr>
-        <w:t xml:space="preserve">Lock (Read, </w:t>
-      </w:r>
-      <w:r>
-        <w:t>Write)</w:t>
+        <w:t>Thread 설계</w:t>
+      </w:r>
+      <w:r>
+        <w:rPr>
+          <w:rFonts w:hint="eastAsia"/>
+        </w:rPr>
+        <w:t xml:space="preserve"> </w:t>
+      </w:r>
+      <w:proofErr w:type="gramStart"/>
+      <w:r>
+        <w:rPr>
+          <w:rFonts w:hint="eastAsia"/>
+        </w:rPr>
+        <w:t>( TLS</w:t>
+      </w:r>
+      <w:proofErr w:type="gramEnd"/>
+      <w:r>
+        <w:rPr>
+          <w:rFonts w:hint="eastAsia"/>
+        </w:rPr>
+        <w:t xml:space="preserve"> )</w:t>
+      </w:r>
+      <w:r>
+        <w:rPr>
+          <w:rFonts w:hint="eastAsia"/>
+        </w:rPr>
+        <w:t xml:space="preserve">, </w:t>
+      </w:r>
+      <w:r>
+        <w:rPr>
+          <w:rFonts w:hint="eastAsia"/>
+        </w:rPr>
+        <w:t>CGCII 참고 해보자.</w:t>
       </w:r>
     </w:p>
     <w:p>
@@ -533,52 +351,15 @@
           <w:numId w:val="3"/>
         </w:numPr>
         <w:ind w:leftChars="0"/>
-      </w:pPr>
-      <w:r>
-        <w:rPr>
-          <w:rFonts w:hint="eastAsia"/>
-        </w:rPr>
-        <w:t>Thread 설계</w:t>
-      </w:r>
-      <w:r>
-        <w:rPr>
-          <w:rFonts w:hint="eastAsia"/>
-        </w:rPr>
-        <w:t xml:space="preserve"> </w:t>
-      </w:r>
-      <w:proofErr w:type="gramStart"/>
-      <w:r>
-        <w:rPr>
-          <w:rFonts w:hint="eastAsia"/>
-        </w:rPr>
-        <w:t>( TLS</w:t>
-      </w:r>
-      <w:proofErr w:type="gramEnd"/>
-      <w:r>
-        <w:rPr>
-          <w:rFonts w:hint="eastAsia"/>
-        </w:rPr>
-        <w:t xml:space="preserve"> )</w:t>
-      </w:r>
-      <w:r>
-        <w:rPr>
-          <w:rFonts w:hint="eastAsia"/>
-        </w:rPr>
-        <w:t xml:space="preserve">, 조상현 </w:t>
-      </w:r>
-      <w:proofErr w:type="spellStart"/>
-      <w:r>
-        <w:rPr>
-          <w:rFonts w:hint="eastAsia"/>
-        </w:rPr>
-        <w:t>쌤꺼</w:t>
-      </w:r>
-      <w:proofErr w:type="spellEnd"/>
-      <w:r>
-        <w:rPr>
-          <w:rFonts w:hint="eastAsia"/>
-        </w:rPr>
-        <w:t xml:space="preserve"> 공부해보자</w:t>
+        <w:rPr>
+          <w:rFonts w:hint="eastAsia"/>
+        </w:rPr>
+      </w:pPr>
+      <w:r>
+        <w:rPr>
+          <w:rFonts w:hint="eastAsia"/>
+        </w:rPr>
+        <w:t>IOCP 디자인</w:t>
       </w:r>
     </w:p>
     <w:p>
@@ -589,24 +370,42 @@
           <w:numId w:val="3"/>
         </w:numPr>
         <w:ind w:leftChars="0"/>
-      </w:pPr>
-      <w:r>
-        <w:rPr>
-          <w:rFonts w:hint="eastAsia"/>
-        </w:rPr>
-        <w:t>IOCP 디자인</w:t>
-      </w:r>
-    </w:p>
-    <w:p/>
-    <w:p/>
-    <w:p>
-      <w:r>
-        <w:rPr>
-          <w:rFonts w:hint="eastAsia"/>
-          <w:b/>
-          <w:sz w:val="30"/>
-        </w:rPr>
-        <w:t>ETC</w:t>
+        <w:rPr>
+          <w:rFonts w:hint="eastAsia"/>
+        </w:rPr>
+      </w:pPr>
+      <w:r>
+        <w:rPr>
+          <w:rFonts w:hint="eastAsia"/>
+        </w:rPr>
+        <w:t xml:space="preserve">Socket 관련 모듈 </w:t>
+      </w:r>
+      <w:r>
+        <w:t>(</w:t>
+      </w:r>
+      <w:proofErr w:type="spellStart"/>
+      <w:r>
+        <w:t>acceptex</w:t>
+      </w:r>
+      <w:proofErr w:type="spellEnd"/>
+      <w:r>
+        <w:t xml:space="preserve">, </w:t>
+      </w:r>
+      <w:proofErr w:type="spellStart"/>
+      <w:r>
+        <w:t>diconnectex</w:t>
+      </w:r>
+      <w:proofErr w:type="spellEnd"/>
+      <w:r>
+        <w:t xml:space="preserve">, send, </w:t>
+      </w:r>
+      <w:proofErr w:type="spellStart"/>
+      <w:r>
+        <w:t>recv</w:t>
+      </w:r>
+      <w:proofErr w:type="spellEnd"/>
+      <w:r>
+        <w:t>)</w:t>
       </w:r>
     </w:p>
     <w:p>
@@ -614,47 +413,50 @@
         <w:pStyle w:val="a5"/>
         <w:numPr>
           <w:ilvl w:val="0"/>
-          <w:numId w:val="4"/>
+          <w:numId w:val="3"/>
         </w:numPr>
         <w:ind w:leftChars="0"/>
-      </w:pPr>
-      <w:r>
-        <w:rPr>
-          <w:rFonts w:hint="eastAsia"/>
-        </w:rPr>
-        <w:t xml:space="preserve">일정은 </w:t>
-      </w:r>
-      <w:proofErr w:type="spellStart"/>
-      <w:r>
-        <w:rPr>
-          <w:rFonts w:hint="eastAsia"/>
-        </w:rPr>
-        <w:t>구글</w:t>
-      </w:r>
-      <w:proofErr w:type="spellEnd"/>
-      <w:r>
-        <w:rPr>
-          <w:rFonts w:hint="eastAsia"/>
-        </w:rPr>
-        <w:t xml:space="preserve"> 캘린더로 동기화해서 스케줄링</w:t>
-      </w:r>
-      <w:r>
-        <w:rPr>
-          <w:rFonts w:hint="eastAsia"/>
-        </w:rPr>
-        <w:t xml:space="preserve"> </w:t>
-      </w:r>
-      <w:r>
-        <w:rPr>
-          <w:rFonts w:hint="eastAsia"/>
-        </w:rPr>
-        <w:t>해보자</w:t>
-      </w:r>
-      <w:r>
-        <w:rPr>
-          <w:rFonts w:hint="eastAsia"/>
-        </w:rPr>
-        <w:t>,</w:t>
+        <w:rPr>
+          <w:rFonts w:hint="eastAsia"/>
+        </w:rPr>
+      </w:pPr>
+      <w:r>
+        <w:t>Session (하나의 클라이언트에서 네트워크 접속을 담당할 부분을 추상화)</w:t>
+      </w:r>
+    </w:p>
+    <w:p>
+      <w:pPr>
+        <w:pStyle w:val="a5"/>
+        <w:ind w:leftChars="0"/>
+        <w:rPr>
+          <w:rFonts w:hint="eastAsia"/>
+        </w:rPr>
+      </w:pPr>
+    </w:p>
+    <w:p>
+      <w:pPr>
+        <w:pStyle w:val="a5"/>
+        <w:ind w:leftChars="0"/>
+        <w:rPr>
+          <w:rFonts w:hint="eastAsia"/>
+        </w:rPr>
+      </w:pPr>
+    </w:p>
+    <w:p>
+      <w:pPr>
+        <w:rPr>
+          <w:rFonts w:hint="eastAsia"/>
+          <w:b/>
+          <w:sz w:val="30"/>
+        </w:rPr>
+      </w:pPr>
+      <w:r>
+        <w:rPr>
+          <w:rFonts w:hint="eastAsia"/>
+          <w:b/>
+          <w:sz w:val="30"/>
+        </w:rPr>
+        <w:t>Game</w:t>
       </w:r>
     </w:p>
     <w:p>
@@ -662,15 +464,54 @@
         <w:pStyle w:val="a5"/>
         <w:numPr>
           <w:ilvl w:val="0"/>
-          <w:numId w:val="4"/>
+          <w:numId w:val="6"/>
         </w:numPr>
         <w:ind w:leftChars="0"/>
-      </w:pPr>
-      <w:r>
-        <w:rPr>
-          <w:rFonts w:hint="eastAsia"/>
-        </w:rPr>
-        <w:t>Deadline 잡고 크게 계획 잡고 2주단위로 세부계획 잡으면서 진행하는 건 어떨까</w:t>
+        <w:rPr>
+          <w:rFonts w:hint="eastAsia"/>
+        </w:rPr>
+      </w:pPr>
+      <w:r>
+        <w:rPr>
+          <w:rFonts w:hint="eastAsia"/>
+        </w:rPr>
+        <w:t xml:space="preserve">일반적으로 쓰일 </w:t>
+      </w:r>
+      <w:r>
+        <w:rPr>
+          <w:rFonts w:hint="eastAsia"/>
+        </w:rPr>
+        <w:t>packet</w:t>
+      </w:r>
+      <w:r>
+        <w:rPr>
+          <w:rFonts w:hint="eastAsia"/>
+        </w:rPr>
+        <w:t xml:space="preserve"> 테스트 (이동, </w:t>
+      </w:r>
+      <w:r>
+        <w:rPr>
+          <w:rFonts w:hint="eastAsia"/>
+        </w:rPr>
+        <w:t>dead reckoning</w:t>
+      </w:r>
+      <w:r>
+        <w:rPr>
+          <w:rFonts w:hint="eastAsia"/>
+        </w:rPr>
+        <w:t xml:space="preserve">, 공격 </w:t>
+      </w:r>
+      <w:r>
+        <w:rPr>
+          <w:rFonts w:hint="eastAsia"/>
+        </w:rPr>
+        <w:t>sync</w:t>
+      </w:r>
+      <w:r>
+        <w:rPr>
+          <w:rFonts w:hint="eastAsia"/>
+        </w:rPr>
+        <w:t>)</w:t>
       </w:r>
     </w:p>
     <w:p>
@@ -678,26 +519,107 @@
         <w:pStyle w:val="a5"/>
         <w:numPr>
           <w:ilvl w:val="0"/>
-          <w:numId w:val="4"/>
+          <w:numId w:val="6"/>
         </w:numPr>
         <w:ind w:leftChars="0"/>
       </w:pPr>
+      <w:r>
+        <w:rPr>
+          <w:rFonts w:hint="eastAsia"/>
+        </w:rPr>
+        <w:t xml:space="preserve">게임의 전반적인 </w:t>
+      </w:r>
+      <w:r>
+        <w:rPr>
+          <w:rFonts w:hint="eastAsia"/>
+        </w:rPr>
+        <w:t>logic</w:t>
+      </w:r>
+    </w:p>
+    <w:p/>
+    <w:p>
+      <w:pPr>
+        <w:rPr>
+          <w:rFonts w:hint="eastAsia"/>
+        </w:rPr>
+      </w:pPr>
+    </w:p>
+    <w:p>
+      <w:pPr>
+        <w:widowControl/>
+        <w:wordWrap/>
+        <w:autoSpaceDE/>
+        <w:autoSpaceDN/>
+        <w:jc w:val="left"/>
+        <w:rPr>
+          <w:rFonts w:hint="eastAsia"/>
+          <w:b/>
+          <w:sz w:val="30"/>
+        </w:rPr>
+      </w:pPr>
+      <w:r>
+        <w:rPr>
+          <w:rFonts w:hint="eastAsia"/>
+          <w:b/>
+          <w:sz w:val="30"/>
+        </w:rPr>
+        <w:t>ETC</w:t>
+      </w:r>
+    </w:p>
+    <w:p>
+      <w:pPr>
+        <w:pStyle w:val="a5"/>
+        <w:widowControl/>
+        <w:numPr>
+          <w:ilvl w:val="0"/>
+          <w:numId w:val="10"/>
+        </w:numPr>
+        <w:wordWrap/>
+        <w:autoSpaceDE/>
+        <w:autoSpaceDN/>
+        <w:ind w:leftChars="0"/>
+        <w:jc w:val="left"/>
+        <w:rPr>
+          <w:rFonts w:hint="eastAsia"/>
+        </w:rPr>
+      </w:pPr>
       <w:proofErr w:type="spellStart"/>
-      <w:r>
-        <w:t>G</w:t>
-      </w:r>
-      <w:r>
-        <w:rPr>
-          <w:rFonts w:hint="eastAsia"/>
-        </w:rPr>
-        <w:t>it</w:t>
+      <w:proofErr w:type="gramStart"/>
+      <w:r>
+        <w:rPr>
+          <w:rFonts w:hint="eastAsia"/>
+        </w:rPr>
+        <w:t>Git</w:t>
       </w:r>
       <w:proofErr w:type="spellEnd"/>
       <w:r>
         <w:rPr>
           <w:rFonts w:hint="eastAsia"/>
         </w:rPr>
-        <w:t>에 대한 약간의 개념을 잡고 어떤</w:t>
+        <w:t xml:space="preserve">  사용해보기</w:t>
+      </w:r>
+      <w:proofErr w:type="gramEnd"/>
+    </w:p>
+    <w:p>
+      <w:pPr>
+        <w:pStyle w:val="a5"/>
+        <w:numPr>
+          <w:ilvl w:val="0"/>
+          <w:numId w:val="10"/>
+        </w:numPr>
+        <w:ind w:leftChars="0"/>
+      </w:pPr>
+      <w:r>
+        <w:rPr>
+          <w:rFonts w:hint="eastAsia"/>
+        </w:rPr>
+        <w:t>어설프게</w:t>
+      </w:r>
+      <w:r>
+        <w:t xml:space="preserve"> 알고 </w:t>
+      </w:r>
+      <w:r>
+        <w:t>쓰지</w:t>
       </w:r>
       <w:r>
         <w:rPr>
@@ -706,49 +628,43 @@
         <w:t xml:space="preserve"> </w:t>
       </w:r>
       <w:r>
-        <w:rPr>
-          <w:rFonts w:hint="eastAsia"/>
-        </w:rPr>
-        <w:t>식으로 활용하면서 한 건지 이야기 해보자.</w:t>
-      </w:r>
-    </w:p>
-    <w:p>
-      <w:pPr>
-        <w:ind w:left="800"/>
-      </w:pPr>
-      <w:proofErr w:type="spellStart"/>
-      <w:r>
-        <w:rPr>
-          <w:rFonts w:hint="eastAsia"/>
-        </w:rPr>
-        <w:t>브랜치는</w:t>
-      </w:r>
-      <w:proofErr w:type="spellEnd"/>
-      <w:r>
-        <w:rPr>
-          <w:rFonts w:hint="eastAsia"/>
-        </w:rPr>
-        <w:t xml:space="preserve"> 어떤</w:t>
-      </w:r>
-      <w:r>
-        <w:rPr>
-          <w:rFonts w:hint="eastAsia"/>
-        </w:rPr>
+        <w:t>말</w:t>
+      </w:r>
+      <w:r>
+        <w:rPr>
+          <w:rFonts w:hint="eastAsia"/>
+        </w:rPr>
+        <w:t>기</w:t>
+      </w:r>
+      <w:r>
+        <w:t>. 안정성 최우선</w:t>
+      </w:r>
+      <w:r>
+        <w:rPr>
+          <w:rFonts w:hint="eastAsia"/>
+        </w:rPr>
+        <w:t>으로</w:t>
+      </w:r>
+    </w:p>
+    <w:p>
+      <w:pPr>
+        <w:pStyle w:val="a6"/>
+        <w:rPr>
+          <w:rFonts w:hint="eastAsia"/>
+        </w:rPr>
+      </w:pPr>
+      <w:r>
+        <w:br w:type="page"/>
+      </w:r>
+      <w:r>
+        <w:rPr>
+          <w:rFonts w:hint="eastAsia"/>
+        </w:rPr>
+        <w:lastRenderedPageBreak/>
         <w:t xml:space="preserve"> </w:t>
       </w:r>
-      <w:r>
-        <w:rPr>
-          <w:rFonts w:hint="eastAsia"/>
-        </w:rPr>
-        <w:t>식으로 따서 쓰고 머지는 어떻게 할건지, 룰이 필요하다면 정하고.</w:t>
-      </w:r>
-    </w:p>
-    <w:p>
-      <w:pPr>
-        <w:pStyle w:val="a5"/>
-        <w:ind w:leftChars="0"/>
-      </w:pPr>
-    </w:p>
+    </w:p>
+    <w:p/>
     <w:sectPr>
       <w:pgSz w:w="11906" w:h="16838"/>
       <w:pgMar w:top="1701" w:right="1440" w:bottom="1440" w:left="1440" w:header="851" w:footer="992" w:gutter="0"/>
@@ -799,7 +715,119 @@
 
 <file path=word/numbering.xml><?xml version="1.0" encoding="utf-8"?>
 <w:numbering xmlns:ve="http://schemas.openxmlformats.org/markup-compatibility/2006" xmlns:o="urn:schemas-microsoft-com:office:office" xmlns:r="http://schemas.openxmlformats.org/officeDocument/2006/relationships" xmlns:m="http://schemas.openxmlformats.org/officeDocument/2006/math" xmlns:v="urn:schemas-microsoft-com:vml" xmlns:wp="http://schemas.openxmlformats.org/drawingml/2006/wordprocessingDrawing" xmlns:w10="urn:schemas-microsoft-com:office:word" xmlns:w="http://schemas.openxmlformats.org/wordprocessingml/2006/main" xmlns:wne="http://schemas.microsoft.com/office/word/2006/wordml">
+  <w:numPicBullet w:numPicBulletId="0">
+    <w:pict>
+      <v:shapetype id="_x0000_t75" coordsize="21600,21600" o:spt="75" o:preferrelative="t" path="m@4@5l@4@11@9@11@9@5xe" filled="f" stroked="f">
+        <v:stroke joinstyle="miter"/>
+        <v:formulas>
+          <v:f eqn="if lineDrawn pixelLineWidth 0"/>
+          <v:f eqn="sum @0 1 0"/>
+          <v:f eqn="sum 0 0 @1"/>
+          <v:f eqn="prod @2 1 2"/>
+          <v:f eqn="prod @3 21600 pixelWidth"/>
+          <v:f eqn="prod @3 21600 pixelHeight"/>
+          <v:f eqn="sum @0 0 1"/>
+          <v:f eqn="prod @6 1 2"/>
+          <v:f eqn="prod @7 21600 pixelWidth"/>
+          <v:f eqn="sum @8 21600 0"/>
+          <v:f eqn="prod @7 21600 pixelHeight"/>
+          <v:f eqn="sum @10 21600 0"/>
+        </v:formulas>
+        <v:path o:extrusionok="f" gradientshapeok="t" o:connecttype="rect"/>
+        <o:lock v:ext="edit" aspectratio="t"/>
+      </v:shapetype>
+      <v:shape id="_x0000_i1051" type="#_x0000_t75" style="width:11.15pt;height:11.15pt" o:bullet="t">
+        <v:imagedata r:id="rId1" o:title="msoCC8A"/>
+      </v:shape>
+    </w:pict>
+  </w:numPicBullet>
   <w:abstractNum w:abstractNumId="0">
+    <w:nsid w:val="05FC4565"/>
+    <w:multiLevelType w:val="hybridMultilevel"/>
+    <w:tmpl w:val="EA346942"/>
+    <w:lvl w:ilvl="0" w:tplc="0409000F">
+      <w:start w:val="1"/>
+      <w:numFmt w:val="decimal"/>
+      <w:lvlText w:val="%1."/>
+      <w:lvlJc w:val="left"/>
+      <w:pPr>
+        <w:ind w:left="2000" w:hanging="400"/>
+      </w:pPr>
+    </w:lvl>
+    <w:lvl w:ilvl="1" w:tplc="04090019" w:tentative="1">
+      <w:start w:val="1"/>
+      <w:numFmt w:val="upperLetter"/>
+      <w:lvlText w:val="%2."/>
+      <w:lvlJc w:val="left"/>
+      <w:pPr>
+        <w:ind w:left="2400" w:hanging="400"/>
+      </w:pPr>
+    </w:lvl>
+    <w:lvl w:ilvl="2" w:tplc="0409001B" w:tentative="1">
+      <w:start w:val="1"/>
+      <w:numFmt w:val="lowerRoman"/>
+      <w:lvlText w:val="%3."/>
+      <w:lvlJc w:val="right"/>
+      <w:pPr>
+        <w:ind w:left="2800" w:hanging="400"/>
+      </w:pPr>
+    </w:lvl>
+    <w:lvl w:ilvl="3" w:tplc="0409000F" w:tentative="1">
+      <w:start w:val="1"/>
+      <w:numFmt w:val="decimal"/>
+      <w:lvlText w:val="%4."/>
+      <w:lvlJc w:val="left"/>
+      <w:pPr>
+        <w:ind w:left="3200" w:hanging="400"/>
+      </w:pPr>
+    </w:lvl>
+    <w:lvl w:ilvl="4" w:tplc="04090019" w:tentative="1">
+      <w:start w:val="1"/>
+      <w:numFmt w:val="upperLetter"/>
+      <w:lvlText w:val="%5."/>
+      <w:lvlJc w:val="left"/>
+      <w:pPr>
+        <w:ind w:left="3600" w:hanging="400"/>
+      </w:pPr>
+    </w:lvl>
+    <w:lvl w:ilvl="5" w:tplc="0409001B" w:tentative="1">
+      <w:start w:val="1"/>
+      <w:numFmt w:val="lowerRoman"/>
+      <w:lvlText w:val="%6."/>
+      <w:lvlJc w:val="right"/>
+      <w:pPr>
+        <w:ind w:left="4000" w:hanging="400"/>
+      </w:pPr>
+    </w:lvl>
+    <w:lvl w:ilvl="6" w:tplc="0409000F" w:tentative="1">
+      <w:start w:val="1"/>
+      <w:numFmt w:val="decimal"/>
+      <w:lvlText w:val="%7."/>
+      <w:lvlJc w:val="left"/>
+      <w:pPr>
+        <w:ind w:left="4400" w:hanging="400"/>
+      </w:pPr>
+    </w:lvl>
+    <w:lvl w:ilvl="7" w:tplc="04090019" w:tentative="1">
+      <w:start w:val="1"/>
+      <w:numFmt w:val="upperLetter"/>
+      <w:lvlText w:val="%8."/>
+      <w:lvlJc w:val="left"/>
+      <w:pPr>
+        <w:ind w:left="4800" w:hanging="400"/>
+      </w:pPr>
+    </w:lvl>
+    <w:lvl w:ilvl="8" w:tplc="0409001B" w:tentative="1">
+      <w:start w:val="1"/>
+      <w:numFmt w:val="lowerRoman"/>
+      <w:lvlText w:val="%9."/>
+      <w:lvlJc w:val="right"/>
+      <w:pPr>
+        <w:ind w:left="5200" w:hanging="400"/>
+      </w:pPr>
+    </w:lvl>
+  </w:abstractNum>
+  <w:abstractNum w:abstractNumId="1">
     <w:nsid w:val="07102C43"/>
     <w:multiLevelType w:val="hybridMultilevel"/>
     <w:tmpl w:val="A11405B6"/>
@@ -912,7 +940,93 @@
       </w:rPr>
     </w:lvl>
   </w:abstractNum>
-  <w:abstractNum w:abstractNumId="1">
+  <w:abstractNum w:abstractNumId="2">
+    <w:nsid w:val="195057C7"/>
+    <w:multiLevelType w:val="hybridMultilevel"/>
+    <w:tmpl w:val="55AABA90"/>
+    <w:lvl w:ilvl="0" w:tplc="0409000F">
+      <w:start w:val="1"/>
+      <w:numFmt w:val="decimal"/>
+      <w:lvlText w:val="%1."/>
+      <w:lvlJc w:val="left"/>
+      <w:pPr>
+        <w:ind w:left="800" w:hanging="400"/>
+      </w:pPr>
+    </w:lvl>
+    <w:lvl w:ilvl="1" w:tplc="04090019" w:tentative="1">
+      <w:start w:val="1"/>
+      <w:numFmt w:val="upperLetter"/>
+      <w:lvlText w:val="%2."/>
+      <w:lvlJc w:val="left"/>
+      <w:pPr>
+        <w:ind w:left="1200" w:hanging="400"/>
+      </w:pPr>
+    </w:lvl>
+    <w:lvl w:ilvl="2" w:tplc="0409001B" w:tentative="1">
+      <w:start w:val="1"/>
+      <w:numFmt w:val="lowerRoman"/>
+      <w:lvlText w:val="%3."/>
+      <w:lvlJc w:val="right"/>
+      <w:pPr>
+        <w:ind w:left="1600" w:hanging="400"/>
+      </w:pPr>
+    </w:lvl>
+    <w:lvl w:ilvl="3" w:tplc="0409000F" w:tentative="1">
+      <w:start w:val="1"/>
+      <w:numFmt w:val="decimal"/>
+      <w:lvlText w:val="%4."/>
+      <w:lvlJc w:val="left"/>
+      <w:pPr>
+        <w:ind w:left="2000" w:hanging="400"/>
+      </w:pPr>
+    </w:lvl>
+    <w:lvl w:ilvl="4" w:tplc="04090019" w:tentative="1">
+      <w:start w:val="1"/>
+      <w:numFmt w:val="upperLetter"/>
+      <w:lvlText w:val="%5."/>
+      <w:lvlJc w:val="left"/>
+      <w:pPr>
+        <w:ind w:left="2400" w:hanging="400"/>
+      </w:pPr>
+    </w:lvl>
+    <w:lvl w:ilvl="5" w:tplc="0409001B" w:tentative="1">
+      <w:start w:val="1"/>
+      <w:numFmt w:val="lowerRoman"/>
+      <w:lvlText w:val="%6."/>
+      <w:lvlJc w:val="right"/>
+      <w:pPr>
+        <w:ind w:left="2800" w:hanging="400"/>
+      </w:pPr>
+    </w:lvl>
+    <w:lvl w:ilvl="6" w:tplc="0409000F" w:tentative="1">
+      <w:start w:val="1"/>
+      <w:numFmt w:val="decimal"/>
+      <w:lvlText w:val="%7."/>
+      <w:lvlJc w:val="left"/>
+      <w:pPr>
+        <w:ind w:left="3200" w:hanging="400"/>
+      </w:pPr>
+    </w:lvl>
+    <w:lvl w:ilvl="7" w:tplc="04090019" w:tentative="1">
+      <w:start w:val="1"/>
+      <w:numFmt w:val="upperLetter"/>
+      <w:lvlText w:val="%8."/>
+      <w:lvlJc w:val="left"/>
+      <w:pPr>
+        <w:ind w:left="3600" w:hanging="400"/>
+      </w:pPr>
+    </w:lvl>
+    <w:lvl w:ilvl="8" w:tplc="0409001B" w:tentative="1">
+      <w:start w:val="1"/>
+      <w:numFmt w:val="lowerRoman"/>
+      <w:lvlText w:val="%9."/>
+      <w:lvlJc w:val="right"/>
+      <w:pPr>
+        <w:ind w:left="4000" w:hanging="400"/>
+      </w:pPr>
+    </w:lvl>
+  </w:abstractNum>
+  <w:abstractNum w:abstractNumId="3">
     <w:nsid w:val="1D5449CF"/>
     <w:multiLevelType w:val="hybridMultilevel"/>
     <w:tmpl w:val="7D221880"/>
@@ -1025,23 +1139,140 @@
       </w:rPr>
     </w:lvl>
   </w:abstractNum>
-  <w:abstractNum w:abstractNumId="2">
+  <w:abstractNum w:abstractNumId="4">
     <w:nsid w:val="21E923C5"/>
     <w:multiLevelType w:val="hybridMultilevel"/>
-    <w:tmpl w:val="87EAAE94"/>
-    <w:lvl w:ilvl="0" w:tplc="04090009">
+    <w:tmpl w:val="B902198A"/>
+    <w:lvl w:ilvl="0" w:tplc="14BE20D0">
+      <w:start w:val="1"/>
+      <w:numFmt w:val="bullet"/>
+      <w:lvlText w:val=""/>
+      <w:lvlJc w:val="left"/>
+      <w:pPr>
+        <w:ind w:left="800" w:hanging="400"/>
+      </w:pPr>
+      <w:rPr>
+        <w:rFonts w:ascii="Wingdings" w:hAnsi="Wingdings" w:hint="default"/>
+        <w:sz w:val="20"/>
+        <w:szCs w:val="20"/>
+      </w:rPr>
+    </w:lvl>
+    <w:lvl w:ilvl="1" w:tplc="04090009">
       <w:start w:val="1"/>
       <w:numFmt w:val="bullet"/>
       <w:lvlText w:val=""/>
       <w:lvlJc w:val="left"/>
       <w:pPr>
+        <w:ind w:left="1200" w:hanging="400"/>
+      </w:pPr>
+      <w:rPr>
+        <w:rFonts w:ascii="Wingdings" w:hAnsi="Wingdings" w:hint="default"/>
+      </w:rPr>
+    </w:lvl>
+    <w:lvl w:ilvl="2" w:tplc="04090005" w:tentative="1">
+      <w:start w:val="1"/>
+      <w:numFmt w:val="bullet"/>
+      <w:lvlText w:val=""/>
+      <w:lvlJc w:val="left"/>
+      <w:pPr>
+        <w:ind w:left="1600" w:hanging="400"/>
+      </w:pPr>
+      <w:rPr>
+        <w:rFonts w:ascii="Wingdings" w:hAnsi="Wingdings" w:hint="default"/>
+      </w:rPr>
+    </w:lvl>
+    <w:lvl w:ilvl="3" w:tplc="04090001" w:tentative="1">
+      <w:start w:val="1"/>
+      <w:numFmt w:val="bullet"/>
+      <w:lvlText w:val=""/>
+      <w:lvlJc w:val="left"/>
+      <w:pPr>
+        <w:ind w:left="2000" w:hanging="400"/>
+      </w:pPr>
+      <w:rPr>
+        <w:rFonts w:ascii="Wingdings" w:hAnsi="Wingdings" w:hint="default"/>
+      </w:rPr>
+    </w:lvl>
+    <w:lvl w:ilvl="4" w:tplc="04090003" w:tentative="1">
+      <w:start w:val="1"/>
+      <w:numFmt w:val="bullet"/>
+      <w:lvlText w:val=""/>
+      <w:lvlJc w:val="left"/>
+      <w:pPr>
+        <w:ind w:left="2400" w:hanging="400"/>
+      </w:pPr>
+      <w:rPr>
+        <w:rFonts w:ascii="Wingdings" w:hAnsi="Wingdings" w:hint="default"/>
+      </w:rPr>
+    </w:lvl>
+    <w:lvl w:ilvl="5" w:tplc="04090005" w:tentative="1">
+      <w:start w:val="1"/>
+      <w:numFmt w:val="bullet"/>
+      <w:lvlText w:val=""/>
+      <w:lvlJc w:val="left"/>
+      <w:pPr>
+        <w:ind w:left="2800" w:hanging="400"/>
+      </w:pPr>
+      <w:rPr>
+        <w:rFonts w:ascii="Wingdings" w:hAnsi="Wingdings" w:hint="default"/>
+      </w:rPr>
+    </w:lvl>
+    <w:lvl w:ilvl="6" w:tplc="04090001" w:tentative="1">
+      <w:start w:val="1"/>
+      <w:numFmt w:val="bullet"/>
+      <w:lvlText w:val=""/>
+      <w:lvlJc w:val="left"/>
+      <w:pPr>
+        <w:ind w:left="3200" w:hanging="400"/>
+      </w:pPr>
+      <w:rPr>
+        <w:rFonts w:ascii="Wingdings" w:hAnsi="Wingdings" w:hint="default"/>
+      </w:rPr>
+    </w:lvl>
+    <w:lvl w:ilvl="7" w:tplc="04090003" w:tentative="1">
+      <w:start w:val="1"/>
+      <w:numFmt w:val="bullet"/>
+      <w:lvlText w:val=""/>
+      <w:lvlJc w:val="left"/>
+      <w:pPr>
+        <w:ind w:left="3600" w:hanging="400"/>
+      </w:pPr>
+      <w:rPr>
+        <w:rFonts w:ascii="Wingdings" w:hAnsi="Wingdings" w:hint="default"/>
+      </w:rPr>
+    </w:lvl>
+    <w:lvl w:ilvl="8" w:tplc="04090005" w:tentative="1">
+      <w:start w:val="1"/>
+      <w:numFmt w:val="bullet"/>
+      <w:lvlText w:val=""/>
+      <w:lvlJc w:val="left"/>
+      <w:pPr>
+        <w:ind w:left="4000" w:hanging="400"/>
+      </w:pPr>
+      <w:rPr>
+        <w:rFonts w:ascii="Wingdings" w:hAnsi="Wingdings" w:hint="default"/>
+      </w:rPr>
+    </w:lvl>
+  </w:abstractNum>
+  <w:abstractNum w:abstractNumId="5">
+    <w:nsid w:val="2B3D6FD4"/>
+    <w:multiLevelType w:val="hybridMultilevel"/>
+    <w:tmpl w:val="AC548F2E"/>
+    <w:lvl w:ilvl="0" w:tplc="14BE20D0">
+      <w:start w:val="1"/>
+      <w:numFmt w:val="bullet"/>
+      <w:lvlText w:val=""/>
+      <w:lvlJc w:val="left"/>
+      <w:pPr>
         <w:ind w:left="800" w:hanging="400"/>
       </w:pPr>
       <w:rPr>
         <w:rFonts w:ascii="Wingdings" w:hAnsi="Wingdings" w:hint="default"/>
-      </w:rPr>
-    </w:lvl>
-    <w:lvl w:ilvl="1" w:tplc="04090003">
+        <w:sz w:val="20"/>
+        <w:szCs w:val="20"/>
+      </w:rPr>
+    </w:lvl>
+    <w:lvl w:ilvl="1" w:tplc="04090003" w:tentative="1">
       <w:start w:val="1"/>
       <w:numFmt w:val="bullet"/>
       <w:lvlText w:val=""/>
@@ -1138,14 +1369,14 @@
       </w:rPr>
     </w:lvl>
   </w:abstractNum>
-  <w:abstractNum w:abstractNumId="3">
+  <w:abstractNum w:abstractNumId="6">
     <w:nsid w:val="474441DE"/>
     <w:multiLevelType w:val="hybridMultilevel"/>
-    <w:tmpl w:val="28CA4F28"/>
-    <w:lvl w:ilvl="0" w:tplc="04090009">
-      <w:start w:val="1"/>
-      <w:numFmt w:val="bullet"/>
-      <w:lvlText w:val=""/>
+    <w:tmpl w:val="CFA0B774"/>
+    <w:lvl w:ilvl="0" w:tplc="0409000B">
+      <w:start w:val="1"/>
+      <w:numFmt w:val="bullet"/>
+      <w:lvlText w:val=""/>
       <w:lvlJc w:val="left"/>
       <w:pPr>
         <w:ind w:left="800" w:hanging="400"/>
@@ -1155,6 +1386,291 @@
       </w:rPr>
     </w:lvl>
     <w:lvl w:ilvl="1" w:tplc="04090003">
+      <w:start w:val="1"/>
+      <w:numFmt w:val="bullet"/>
+      <w:lvlText w:val=""/>
+      <w:lvlJc w:val="left"/>
+      <w:pPr>
+        <w:ind w:left="1200" w:hanging="400"/>
+      </w:pPr>
+      <w:rPr>
+        <w:rFonts w:ascii="Wingdings" w:hAnsi="Wingdings" w:hint="default"/>
+      </w:rPr>
+    </w:lvl>
+    <w:lvl w:ilvl="2" w:tplc="04090005" w:tentative="1">
+      <w:start w:val="1"/>
+      <w:numFmt w:val="bullet"/>
+      <w:lvlText w:val=""/>
+      <w:lvlJc w:val="left"/>
+      <w:pPr>
+        <w:ind w:left="1600" w:hanging="400"/>
+      </w:pPr>
+      <w:rPr>
+        <w:rFonts w:ascii="Wingdings" w:hAnsi="Wingdings" w:hint="default"/>
+      </w:rPr>
+    </w:lvl>
+    <w:lvl w:ilvl="3" w:tplc="04090001" w:tentative="1">
+      <w:start w:val="1"/>
+      <w:numFmt w:val="bullet"/>
+      <w:lvlText w:val=""/>
+      <w:lvlJc w:val="left"/>
+      <w:pPr>
+        <w:ind w:left="2000" w:hanging="400"/>
+      </w:pPr>
+      <w:rPr>
+        <w:rFonts w:ascii="Wingdings" w:hAnsi="Wingdings" w:hint="default"/>
+      </w:rPr>
+    </w:lvl>
+    <w:lvl w:ilvl="4" w:tplc="04090003" w:tentative="1">
+      <w:start w:val="1"/>
+      <w:numFmt w:val="bullet"/>
+      <w:lvlText w:val=""/>
+      <w:lvlJc w:val="left"/>
+      <w:pPr>
+        <w:ind w:left="2400" w:hanging="400"/>
+      </w:pPr>
+      <w:rPr>
+        <w:rFonts w:ascii="Wingdings" w:hAnsi="Wingdings" w:hint="default"/>
+      </w:rPr>
+    </w:lvl>
+    <w:lvl w:ilvl="5" w:tplc="04090005" w:tentative="1">
+      <w:start w:val="1"/>
+      <w:numFmt w:val="bullet"/>
+      <w:lvlText w:val=""/>
+      <w:lvlJc w:val="left"/>
+      <w:pPr>
+        <w:ind w:left="2800" w:hanging="400"/>
+      </w:pPr>
+      <w:rPr>
+        <w:rFonts w:ascii="Wingdings" w:hAnsi="Wingdings" w:hint="default"/>
+      </w:rPr>
+    </w:lvl>
+    <w:lvl w:ilvl="6" w:tplc="04090001" w:tentative="1">
+      <w:start w:val="1"/>
+      <w:numFmt w:val="bullet"/>
+      <w:lvlText w:val=""/>
+      <w:lvlJc w:val="left"/>
+      <w:pPr>
+        <w:ind w:left="3200" w:hanging="400"/>
+      </w:pPr>
+      <w:rPr>
+        <w:rFonts w:ascii="Wingdings" w:hAnsi="Wingdings" w:hint="default"/>
+      </w:rPr>
+    </w:lvl>
+    <w:lvl w:ilvl="7" w:tplc="04090003" w:tentative="1">
+      <w:start w:val="1"/>
+      <w:numFmt w:val="bullet"/>
+      <w:lvlText w:val=""/>
+      <w:lvlJc w:val="left"/>
+      <w:pPr>
+        <w:ind w:left="3600" w:hanging="400"/>
+      </w:pPr>
+      <w:rPr>
+        <w:rFonts w:ascii="Wingdings" w:hAnsi="Wingdings" w:hint="default"/>
+      </w:rPr>
+    </w:lvl>
+    <w:lvl w:ilvl="8" w:tplc="04090005" w:tentative="1">
+      <w:start w:val="1"/>
+      <w:numFmt w:val="bullet"/>
+      <w:lvlText w:val=""/>
+      <w:lvlJc w:val="left"/>
+      <w:pPr>
+        <w:ind w:left="4000" w:hanging="400"/>
+      </w:pPr>
+      <w:rPr>
+        <w:rFonts w:ascii="Wingdings" w:hAnsi="Wingdings" w:hint="default"/>
+      </w:rPr>
+    </w:lvl>
+  </w:abstractNum>
+  <w:abstractNum w:abstractNumId="7">
+    <w:nsid w:val="538E26F3"/>
+    <w:multiLevelType w:val="hybridMultilevel"/>
+    <w:tmpl w:val="E9C858C6"/>
+    <w:lvl w:ilvl="0" w:tplc="0409000F">
+      <w:start w:val="1"/>
+      <w:numFmt w:val="decimal"/>
+      <w:lvlText w:val="%1."/>
+      <w:lvlJc w:val="left"/>
+      <w:pPr>
+        <w:ind w:left="800" w:hanging="400"/>
+      </w:pPr>
+    </w:lvl>
+    <w:lvl w:ilvl="1" w:tplc="04090019" w:tentative="1">
+      <w:start w:val="1"/>
+      <w:numFmt w:val="upperLetter"/>
+      <w:lvlText w:val="%2."/>
+      <w:lvlJc w:val="left"/>
+      <w:pPr>
+        <w:ind w:left="1200" w:hanging="400"/>
+      </w:pPr>
+    </w:lvl>
+    <w:lvl w:ilvl="2" w:tplc="0409001B" w:tentative="1">
+      <w:start w:val="1"/>
+      <w:numFmt w:val="lowerRoman"/>
+      <w:lvlText w:val="%3."/>
+      <w:lvlJc w:val="right"/>
+      <w:pPr>
+        <w:ind w:left="1600" w:hanging="400"/>
+      </w:pPr>
+    </w:lvl>
+    <w:lvl w:ilvl="3" w:tplc="0409000F" w:tentative="1">
+      <w:start w:val="1"/>
+      <w:numFmt w:val="decimal"/>
+      <w:lvlText w:val="%4."/>
+      <w:lvlJc w:val="left"/>
+      <w:pPr>
+        <w:ind w:left="2000" w:hanging="400"/>
+      </w:pPr>
+    </w:lvl>
+    <w:lvl w:ilvl="4" w:tplc="04090019" w:tentative="1">
+      <w:start w:val="1"/>
+      <w:numFmt w:val="upperLetter"/>
+      <w:lvlText w:val="%5."/>
+      <w:lvlJc w:val="left"/>
+      <w:pPr>
+        <w:ind w:left="2400" w:hanging="400"/>
+      </w:pPr>
+    </w:lvl>
+    <w:lvl w:ilvl="5" w:tplc="0409001B" w:tentative="1">
+      <w:start w:val="1"/>
+      <w:numFmt w:val="lowerRoman"/>
+      <w:lvlText w:val="%6."/>
+      <w:lvlJc w:val="right"/>
+      <w:pPr>
+        <w:ind w:left="2800" w:hanging="400"/>
+      </w:pPr>
+    </w:lvl>
+    <w:lvl w:ilvl="6" w:tplc="0409000F" w:tentative="1">
+      <w:start w:val="1"/>
+      <w:numFmt w:val="decimal"/>
+      <w:lvlText w:val="%7."/>
+      <w:lvlJc w:val="left"/>
+      <w:pPr>
+        <w:ind w:left="3200" w:hanging="400"/>
+      </w:pPr>
+    </w:lvl>
+    <w:lvl w:ilvl="7" w:tplc="04090019" w:tentative="1">
+      <w:start w:val="1"/>
+      <w:numFmt w:val="upperLetter"/>
+      <w:lvlText w:val="%8."/>
+      <w:lvlJc w:val="left"/>
+      <w:pPr>
+        <w:ind w:left="3600" w:hanging="400"/>
+      </w:pPr>
+    </w:lvl>
+    <w:lvl w:ilvl="8" w:tplc="0409001B" w:tentative="1">
+      <w:start w:val="1"/>
+      <w:numFmt w:val="lowerRoman"/>
+      <w:lvlText w:val="%9."/>
+      <w:lvlJc w:val="right"/>
+      <w:pPr>
+        <w:ind w:left="4000" w:hanging="400"/>
+      </w:pPr>
+    </w:lvl>
+  </w:abstractNum>
+  <w:abstractNum w:abstractNumId="8">
+    <w:nsid w:val="6A547387"/>
+    <w:multiLevelType w:val="hybridMultilevel"/>
+    <w:tmpl w:val="9C8E72C6"/>
+    <w:lvl w:ilvl="0" w:tplc="0409000F">
+      <w:start w:val="1"/>
+      <w:numFmt w:val="decimal"/>
+      <w:lvlText w:val="%1."/>
+      <w:lvlJc w:val="left"/>
+      <w:pPr>
+        <w:ind w:left="2000" w:hanging="400"/>
+      </w:pPr>
+    </w:lvl>
+    <w:lvl w:ilvl="1" w:tplc="04090019" w:tentative="1">
+      <w:start w:val="1"/>
+      <w:numFmt w:val="upperLetter"/>
+      <w:lvlText w:val="%2."/>
+      <w:lvlJc w:val="left"/>
+      <w:pPr>
+        <w:ind w:left="2400" w:hanging="400"/>
+      </w:pPr>
+    </w:lvl>
+    <w:lvl w:ilvl="2" w:tplc="0409001B" w:tentative="1">
+      <w:start w:val="1"/>
+      <w:numFmt w:val="lowerRoman"/>
+      <w:lvlText w:val="%3."/>
+      <w:lvlJc w:val="right"/>
+      <w:pPr>
+        <w:ind w:left="2800" w:hanging="400"/>
+      </w:pPr>
+    </w:lvl>
+    <w:lvl w:ilvl="3" w:tplc="0409000F" w:tentative="1">
+      <w:start w:val="1"/>
+      <w:numFmt w:val="decimal"/>
+      <w:lvlText w:val="%4."/>
+      <w:lvlJc w:val="left"/>
+      <w:pPr>
+        <w:ind w:left="3200" w:hanging="400"/>
+      </w:pPr>
+    </w:lvl>
+    <w:lvl w:ilvl="4" w:tplc="04090019" w:tentative="1">
+      <w:start w:val="1"/>
+      <w:numFmt w:val="upperLetter"/>
+      <w:lvlText w:val="%5."/>
+      <w:lvlJc w:val="left"/>
+      <w:pPr>
+        <w:ind w:left="3600" w:hanging="400"/>
+      </w:pPr>
+    </w:lvl>
+    <w:lvl w:ilvl="5" w:tplc="0409001B" w:tentative="1">
+      <w:start w:val="1"/>
+      <w:numFmt w:val="lowerRoman"/>
+      <w:lvlText w:val="%6."/>
+      <w:lvlJc w:val="right"/>
+      <w:pPr>
+        <w:ind w:left="4000" w:hanging="400"/>
+      </w:pPr>
+    </w:lvl>
+    <w:lvl w:ilvl="6" w:tplc="0409000F" w:tentative="1">
+      <w:start w:val="1"/>
+      <w:numFmt w:val="decimal"/>
+      <w:lvlText w:val="%7."/>
+      <w:lvlJc w:val="left"/>
+      <w:pPr>
+        <w:ind w:left="4400" w:hanging="400"/>
+      </w:pPr>
+    </w:lvl>
+    <w:lvl w:ilvl="7" w:tplc="04090019" w:tentative="1">
+      <w:start w:val="1"/>
+      <w:numFmt w:val="upperLetter"/>
+      <w:lvlText w:val="%8."/>
+      <w:lvlJc w:val="left"/>
+      <w:pPr>
+        <w:ind w:left="4800" w:hanging="400"/>
+      </w:pPr>
+    </w:lvl>
+    <w:lvl w:ilvl="8" w:tplc="0409001B" w:tentative="1">
+      <w:start w:val="1"/>
+      <w:numFmt w:val="lowerRoman"/>
+      <w:lvlText w:val="%9."/>
+      <w:lvlJc w:val="right"/>
+      <w:pPr>
+        <w:ind w:left="5200" w:hanging="400"/>
+      </w:pPr>
+    </w:lvl>
+  </w:abstractNum>
+  <w:abstractNum w:abstractNumId="9">
+    <w:nsid w:val="7277038A"/>
+    <w:multiLevelType w:val="hybridMultilevel"/>
+    <w:tmpl w:val="CC520F80"/>
+    <w:lvl w:ilvl="0" w:tplc="0409000B">
+      <w:start w:val="1"/>
+      <w:numFmt w:val="bullet"/>
+      <w:lvlText w:val=""/>
+      <w:lvlJc w:val="left"/>
+      <w:pPr>
+        <w:ind w:left="800" w:hanging="400"/>
+      </w:pPr>
+      <w:rPr>
+        <w:rFonts w:ascii="Wingdings" w:hAnsi="Wingdings" w:hint="default"/>
+      </w:rPr>
+    </w:lvl>
+    <w:lvl w:ilvl="1" w:tplc="04090003" w:tentative="1">
       <w:start w:val="1"/>
       <w:numFmt w:val="bullet"/>
       <w:lvlText w:val=""/>
@@ -1252,16 +1768,34 @@
     </w:lvl>
   </w:abstractNum>
   <w:num w:numId="1">
+    <w:abstractNumId w:val="1"/>
+  </w:num>
+  <w:num w:numId="2">
+    <w:abstractNumId w:val="4"/>
+  </w:num>
+  <w:num w:numId="3">
+    <w:abstractNumId w:val="6"/>
+  </w:num>
+  <w:num w:numId="4">
+    <w:abstractNumId w:val="3"/>
+  </w:num>
+  <w:num w:numId="5">
+    <w:abstractNumId w:val="7"/>
+  </w:num>
+  <w:num w:numId="6">
+    <w:abstractNumId w:val="9"/>
+  </w:num>
+  <w:num w:numId="7">
     <w:abstractNumId w:val="0"/>
   </w:num>
-  <w:num w:numId="2">
+  <w:num w:numId="8">
+    <w:abstractNumId w:val="8"/>
+  </w:num>
+  <w:num w:numId="9">
     <w:abstractNumId w:val="2"/>
   </w:num>
-  <w:num w:numId="3">
-    <w:abstractNumId w:val="3"/>
-  </w:num>
-  <w:num w:numId="4">
-    <w:abstractNumId w:val="1"/>
+  <w:num w:numId="10">
+    <w:abstractNumId w:val="5"/>
   </w:num>
 </w:numbering>
 </file>
@@ -1515,6 +2049,41 @@
     <w:pPr>
       <w:ind w:leftChars="400" w:left="800"/>
     </w:pPr>
+  </w:style>
+  <w:style w:type="paragraph" w:styleId="a6">
+    <w:name w:val="Title"/>
+    <w:basedOn w:val="a"/>
+    <w:next w:val="a"/>
+    <w:link w:val="Char1"/>
+    <w:uiPriority w:val="10"/>
+    <w:qFormat/>
+    <w:rsid w:val="00D50C13"/>
+    <w:pPr>
+      <w:spacing w:before="240" w:after="120"/>
+      <w:jc w:val="center"/>
+      <w:outlineLvl w:val="0"/>
+    </w:pPr>
+    <w:rPr>
+      <w:rFonts w:asciiTheme="majorHAnsi" w:eastAsiaTheme="majorEastAsia" w:hAnsiTheme="majorHAnsi" w:cstheme="majorBidi"/>
+      <w:b/>
+      <w:bCs/>
+      <w:sz w:val="32"/>
+      <w:szCs w:val="32"/>
+    </w:rPr>
+  </w:style>
+  <w:style w:type="character" w:customStyle="1" w:styleId="Char1">
+    <w:name w:val="제목 Char"/>
+    <w:basedOn w:val="a0"/>
+    <w:link w:val="a6"/>
+    <w:uiPriority w:val="10"/>
+    <w:rsid w:val="00D50C13"/>
+    <w:rPr>
+      <w:rFonts w:asciiTheme="majorHAnsi" w:eastAsiaTheme="majorEastAsia" w:hAnsiTheme="majorHAnsi" w:cstheme="majorBidi"/>
+      <w:b/>
+      <w:bCs/>
+      <w:sz w:val="32"/>
+      <w:szCs w:val="32"/>
+    </w:rPr>
   </w:style>
 </w:styles>
 </file>

</xml_diff>